<commit_message>
GS 1.1 and Alopa file
</commit_message>
<xml_diff>
--- a/TS Jatai Working/Ghana Sandhi/GS-TS 1.1-Sanskrit.docx
+++ b/TS Jatai Working/Ghana Sandhi/GS-TS 1.1-Sanskrit.docx
@@ -1,6 +1,6 @@
 
 <file path=word/document.xml><?xml version="1.0" encoding="utf-8"?>
-<w:document xmlns:wpc="http://schemas.microsoft.com/office/word/2010/wordprocessingCanvas" xmlns:cx="http://schemas.microsoft.com/office/drawing/2014/chartex" xmlns:cx1="http://schemas.microsoft.com/office/drawing/2015/9/8/chartex" xmlns:mc="http://schemas.openxmlformats.org/markup-compatibility/2006" xmlns:o="urn:schemas-microsoft-com:office:office" xmlns:r="http://schemas.openxmlformats.org/officeDocument/2006/relationships" xmlns:m="http://schemas.openxmlformats.org/officeDocument/2006/math" xmlns:v="urn:schemas-microsoft-com:vml" xmlns:wp14="http://schemas.microsoft.com/office/word/2010/wordprocessingDrawing" xmlns:wp="http://schemas.openxmlformats.org/drawingml/2006/wordprocessingDrawing" xmlns:w10="urn:schemas-microsoft-com:office:word" xmlns:w="http://schemas.openxmlformats.org/wordprocessingml/2006/main" xmlns:w14="http://schemas.microsoft.com/office/word/2010/wordml" xmlns:w15="http://schemas.microsoft.com/office/word/2012/wordml" xmlns:w16se="http://schemas.microsoft.com/office/word/2015/wordml/symex" xmlns:wpg="http://schemas.microsoft.com/office/word/2010/wordprocessingGroup" xmlns:wpi="http://schemas.microsoft.com/office/word/2010/wordprocessingInk" xmlns:wne="http://schemas.microsoft.com/office/word/2006/wordml" xmlns:wps="http://schemas.microsoft.com/office/word/2010/wordprocessingShape" mc:Ignorable="w14 w15 w16se wp14">
+<w:document xmlns:wpc="http://schemas.microsoft.com/office/word/2010/wordprocessingCanvas" xmlns:mc="http://schemas.openxmlformats.org/markup-compatibility/2006" xmlns:o="urn:schemas-microsoft-com:office:office" xmlns:r="http://schemas.openxmlformats.org/officeDocument/2006/relationships" xmlns:m="http://schemas.openxmlformats.org/officeDocument/2006/math" xmlns:v="urn:schemas-microsoft-com:vml" xmlns:wp14="http://schemas.microsoft.com/office/word/2010/wordprocessingDrawing" xmlns:wp="http://schemas.openxmlformats.org/drawingml/2006/wordprocessingDrawing" xmlns:w10="urn:schemas-microsoft-com:office:word" xmlns:w="http://schemas.openxmlformats.org/wordprocessingml/2006/main" xmlns:w14="http://schemas.microsoft.com/office/word/2010/wordml" xmlns:w15="http://schemas.microsoft.com/office/word/2012/wordml" xmlns:wpg="http://schemas.microsoft.com/office/word/2010/wordprocessingGroup" xmlns:wpi="http://schemas.microsoft.com/office/word/2010/wordprocessingInk" xmlns:wne="http://schemas.microsoft.com/office/word/2006/wordml" xmlns:wps="http://schemas.microsoft.com/office/word/2010/wordprocessingShape" mc:Ignorable="w14 w15 wp14">
   <w:body>
     <w:p>
       <w:pPr>
@@ -474,7 +474,6 @@
         </w:rPr>
         <w:t>Uç</w:t>
       </w:r>
-      <w:proofErr w:type="gramStart"/>
       <w:r>
         <w:rPr>
           <w:rFonts w:ascii="BRH Malayalam Extra" w:hAnsi="BRH Malayalam Extra" w:cs="BRH Devanagari Extra"/>
@@ -491,7 +490,6 @@
         </w:rPr>
         <w:t>.ÌWûUcNû</w:t>
       </w:r>
-      <w:proofErr w:type="gramEnd"/>
       <w:r>
         <w:rPr>
           <w:rFonts w:ascii="BRH Malayalam Extra" w:hAnsi="BRH Malayalam Extra" w:cs="BRH Devanagari Extra"/>
@@ -624,31 +622,21 @@
         </w:rPr>
         <w:t>Uç</w:t>
       </w:r>
-      <w:proofErr w:type="gramStart"/>
-      <w:r>
-        <w:rPr>
-          <w:rFonts w:ascii="BRH Malayalam Extra" w:hAnsi="BRH Malayalam Extra" w:cs="BRH Devanagari Extra"/>
-          <w:sz w:val="36"/>
-          <w:szCs w:val="36"/>
-        </w:rPr>
-        <w:t>–</w:t>
-      </w:r>
-      <w:r>
-        <w:rPr>
-          <w:rFonts w:ascii="BRH Devanagari Extra" w:hAnsi="BRH Devanagari Extra" w:cs="BRH Devanagari Extra"/>
-          <w:sz w:val="36"/>
-          <w:szCs w:val="36"/>
-        </w:rPr>
-        <w:t>.ÌWûÈ</w:t>
-      </w:r>
-      <w:proofErr w:type="gramEnd"/>
-      <w:r>
-        <w:rPr>
-          <w:rFonts w:ascii="BRH Devanagari Extra" w:hAnsi="BRH Devanagari Extra" w:cs="BRH Devanagari Extra"/>
-          <w:sz w:val="36"/>
-          <w:szCs w:val="36"/>
-        </w:rPr>
-        <w:t xml:space="preserve"> | AcNûþ |</w:t>
+      <w:r>
+        <w:rPr>
+          <w:rFonts w:ascii="BRH Malayalam Extra" w:hAnsi="BRH Malayalam Extra" w:cs="BRH Devanagari Extra"/>
+          <w:sz w:val="36"/>
+          <w:szCs w:val="36"/>
+        </w:rPr>
+        <w:t>–</w:t>
+      </w:r>
+      <w:r>
+        <w:rPr>
+          <w:rFonts w:ascii="BRH Devanagari Extra" w:hAnsi="BRH Devanagari Extra" w:cs="BRH Devanagari Extra"/>
+          <w:sz w:val="36"/>
+          <w:szCs w:val="36"/>
+        </w:rPr>
+        <w:t>.ÌWûÈ | AcNûþ |</w:t>
       </w:r>
     </w:p>
     <w:p>
@@ -960,27 +948,7 @@
           <w:szCs w:val="36"/>
           <w:highlight w:val="yellow"/>
         </w:rPr>
-        <w:t xml:space="preserve">(Trikramam – </w:t>
-      </w:r>
-      <w:proofErr w:type="gramStart"/>
-      <w:r>
-        <w:rPr>
-          <w:rFonts w:ascii="Arial" w:hAnsi="Arial" w:cs="Arial"/>
-          <w:sz w:val="36"/>
-          <w:szCs w:val="36"/>
-          <w:highlight w:val="yellow"/>
-        </w:rPr>
-        <w:t>teq  mA</w:t>
-      </w:r>
-      <w:proofErr w:type="gramEnd"/>
-      <w:r>
-        <w:rPr>
-          <w:rFonts w:ascii="Arial" w:hAnsi="Arial" w:cs="Arial"/>
-          <w:sz w:val="36"/>
-          <w:szCs w:val="36"/>
-          <w:highlight w:val="yellow"/>
-        </w:rPr>
-        <w:t xml:space="preserve"> mA</w:t>
+        <w:t>(Trikramam – teq  mA mA</w:t>
       </w:r>
       <w:r>
         <w:rPr>
@@ -1111,29 +1079,7 @@
           <w:szCs w:val="36"/>
           <w:lang w:eastAsia="en-US" w:bidi="ar-SA"/>
         </w:rPr>
-        <w:t xml:space="preserve"> iÉåý </w:t>
-      </w:r>
-      <w:proofErr w:type="gramStart"/>
-      <w:r>
-        <w:rPr>
-          <w:rFonts w:ascii="BRH Devanagari Extra" w:eastAsiaTheme="minorHAnsi" w:hAnsi="BRH Devanagari Extra" w:cs="BRH Devanagari Extra"/>
-          <w:color w:val="000000"/>
-          <w:sz w:val="36"/>
-          <w:szCs w:val="36"/>
-          <w:lang w:eastAsia="en-US" w:bidi="ar-SA"/>
-        </w:rPr>
-        <w:t>qÉÉ  qÉÉ</w:t>
-      </w:r>
-      <w:proofErr w:type="gramEnd"/>
-      <w:r>
-        <w:rPr>
-          <w:rFonts w:ascii="BRH Devanagari Extra" w:eastAsiaTheme="minorHAnsi" w:hAnsi="BRH Devanagari Extra" w:cs="BRH Devanagari Extra"/>
-          <w:color w:val="000000"/>
-          <w:sz w:val="36"/>
-          <w:szCs w:val="36"/>
-          <w:lang w:eastAsia="en-US" w:bidi="ar-SA"/>
-        </w:rPr>
-        <w:t xml:space="preserve">  iÉåþ iÉåý qÉÉ  ÅÅxjÉÉÿjÉç xjÉÉýSÉ qÉÉ  iÉåþ iÉåý qÉÉ  ÅÅxjÉÉÿiÉç</w:t>
+        <w:t xml:space="preserve"> iÉåý qÉÉ  qÉÉ  iÉåþ iÉåý qÉÉ  ÅÅxjÉÉÿjÉç xjÉÉýSÉ qÉÉ  iÉåþ iÉåý qÉÉ  ÅÅxjÉÉÿiÉç</w:t>
       </w:r>
       <w:r>
         <w:rPr>
@@ -1216,7 +1162,6 @@
         </w:rPr>
         <w:t xml:space="preserve">Ghanam - </w:t>
       </w:r>
-      <w:proofErr w:type="gramStart"/>
       <w:r>
         <w:rPr>
           <w:rFonts w:ascii="BRH Devanagari Extra" w:eastAsiaTheme="minorHAnsi" w:hAnsi="BRH Devanagari Extra" w:cs="BRH Devanagari Extra"/>
@@ -1225,18 +1170,7 @@
           <w:szCs w:val="36"/>
           <w:lang w:eastAsia="en-US" w:bidi="ar-SA"/>
         </w:rPr>
-        <w:t>qÉÉ  ÅÅxjÉÉÿjÉç</w:t>
-      </w:r>
-      <w:proofErr w:type="gramEnd"/>
-      <w:r>
-        <w:rPr>
-          <w:rFonts w:ascii="BRH Devanagari Extra" w:eastAsiaTheme="minorHAnsi" w:hAnsi="BRH Devanagari Extra" w:cs="BRH Devanagari Extra"/>
-          <w:color w:val="000000"/>
-          <w:sz w:val="36"/>
-          <w:szCs w:val="36"/>
-          <w:lang w:eastAsia="en-US" w:bidi="ar-SA"/>
-        </w:rPr>
-        <w:t xml:space="preserve"> xjÉÉýSÉ qÉÉ   qÉÉ  ÅÅxjÉÉÿiÉç</w:t>
+        <w:t>qÉÉ ÅÅxjÉÉÿjÉç xjÉÉýSÉ qÉÉ qÉÉ ÅÅxjÉÉÿiÉç</w:t>
       </w:r>
       <w:r>
         <w:rPr>
@@ -1273,7 +1207,6 @@
           <w:lang w:eastAsia="en-US" w:bidi="ar-SA"/>
         </w:rPr>
       </w:pPr>
-      <w:proofErr w:type="gramStart"/>
       <w:r>
         <w:rPr>
           <w:rFonts w:ascii="Arial" w:eastAsiaTheme="minorHAnsi" w:hAnsi="Arial" w:cs="Arial"/>
@@ -1282,18 +1215,7 @@
           <w:szCs w:val="36"/>
           <w:lang w:eastAsia="en-US" w:bidi="ar-SA"/>
         </w:rPr>
-        <w:t>Padam  -</w:t>
-      </w:r>
-      <w:proofErr w:type="gramEnd"/>
-      <w:r>
-        <w:rPr>
-          <w:rFonts w:ascii="Arial" w:eastAsiaTheme="minorHAnsi" w:hAnsi="Arial" w:cs="Arial"/>
-          <w:color w:val="000000"/>
-          <w:sz w:val="32"/>
-          <w:szCs w:val="36"/>
-          <w:lang w:eastAsia="en-US" w:bidi="ar-SA"/>
-        </w:rPr>
-        <w:t xml:space="preserve"> </w:t>
+        <w:t xml:space="preserve">Padam  - </w:t>
       </w:r>
       <w:r>
         <w:rPr>
@@ -1349,29 +1271,7 @@
           <w:szCs w:val="36"/>
           <w:lang w:eastAsia="en-US" w:bidi="ar-SA"/>
         </w:rPr>
-        <w:t xml:space="preserve"> - AÉ xjÉÉÿjÉç </w:t>
-      </w:r>
-      <w:proofErr w:type="gramStart"/>
-      <w:r>
-        <w:rPr>
-          <w:rFonts w:ascii="BRH Devanagari Extra" w:eastAsiaTheme="minorHAnsi" w:hAnsi="BRH Devanagari Extra" w:cs="BRH Devanagari Extra"/>
-          <w:color w:val="000000"/>
-          <w:sz w:val="36"/>
-          <w:szCs w:val="36"/>
-          <w:lang w:eastAsia="en-US" w:bidi="ar-SA"/>
-        </w:rPr>
-        <w:t>xjÉÉýSÉ  xjÉÉý</w:t>
-      </w:r>
-      <w:proofErr w:type="gramEnd"/>
-      <w:r>
-        <w:rPr>
-          <w:rFonts w:ascii="BRH Devanagari Extra" w:eastAsiaTheme="minorHAnsi" w:hAnsi="BRH Devanagari Extra" w:cs="BRH Devanagari Extra"/>
-          <w:color w:val="000000"/>
-          <w:sz w:val="36"/>
-          <w:szCs w:val="36"/>
-          <w:lang w:eastAsia="en-US" w:bidi="ar-SA"/>
-        </w:rPr>
-        <w:t xml:space="preserve"> ÌSlSìýxrÉålSìþxrÉ  xjÉÉýSÉ  </w:t>
+        <w:t xml:space="preserve"> - AÉ xjÉÉÿjÉç xjÉÉýSÉ  xjÉÉý ÌSlSìýxrÉålSìþxrÉ  xjÉÉýSÉ  </w:t>
       </w:r>
     </w:p>
     <w:p>
@@ -1465,7 +1365,6 @@
         </w:rPr>
         <w:t>–</w:t>
       </w:r>
-      <w:proofErr w:type="gramStart"/>
       <w:r>
         <w:rPr>
           <w:rFonts w:ascii="BRH Devanagari Extra" w:hAnsi="BRH Devanagari Extra" w:cs="BRH Devanagari Extra"/>
@@ -1490,7 +1389,6 @@
         </w:rPr>
         <w:t xml:space="preserve"> SåuÉÇaÉ</w:t>
       </w:r>
-      <w:proofErr w:type="gramEnd"/>
       <w:r>
         <w:rPr>
           <w:rFonts w:ascii="BRH Malayalam Extra" w:hAnsi="BRH Malayalam Extra" w:cs="BRH Devanagari Extra"/>
@@ -2038,51 +1936,7 @@
           <w:szCs w:val="36"/>
           <w:lang w:eastAsia="en-US" w:bidi="ar-SA"/>
         </w:rPr>
-        <w:t xml:space="preserve">GýiÉÉýuÉýUÏý ÃýÍqÉïhÉÏþ ÃýÍqÉïhÉÏþUç. GiÉÉuÉUÏUç. GiÉÉuÉUÏ </w:t>
-      </w:r>
-      <w:proofErr w:type="gramStart"/>
-      <w:r>
-        <w:rPr>
-          <w:rFonts w:ascii="BRH Devanagari Extra" w:eastAsiaTheme="minorHAnsi" w:hAnsi="BRH Devanagari Extra" w:cs="BRH Devanagari Extra"/>
-          <w:color w:val="000000"/>
-          <w:sz w:val="36"/>
-          <w:szCs w:val="36"/>
-          <w:lang w:eastAsia="en-US" w:bidi="ar-SA"/>
-        </w:rPr>
-        <w:t>ÃýÍqÉïhÉÏýUç  qÉkÉÑþqÉ</w:t>
-      </w:r>
-      <w:proofErr w:type="gramEnd"/>
-      <w:r>
-        <w:rPr>
-          <w:rFonts w:ascii="BRH Devanagari Extra" w:eastAsiaTheme="minorHAnsi" w:hAnsi="BRH Devanagari Extra" w:cs="BRH Devanagari Extra"/>
-          <w:color w:val="000000"/>
-          <w:sz w:val="36"/>
-          <w:szCs w:val="36"/>
-          <w:lang w:eastAsia="en-US" w:bidi="ar-SA"/>
-        </w:rPr>
-        <w:t xml:space="preserve">¨ÉqÉÉý qÉkÉÑþqÉ¨ÉqÉÉ FýÍqÉïhÉÏþUç. GiÉÉuÉUÏUç. </w:t>
-      </w:r>
-      <w:proofErr w:type="gramStart"/>
-      <w:r>
-        <w:rPr>
-          <w:rFonts w:ascii="BRH Devanagari Extra" w:eastAsiaTheme="minorHAnsi" w:hAnsi="BRH Devanagari Extra" w:cs="BRH Devanagari Extra"/>
-          <w:color w:val="000000"/>
-          <w:sz w:val="36"/>
-          <w:szCs w:val="36"/>
-          <w:lang w:eastAsia="en-US" w:bidi="ar-SA"/>
-        </w:rPr>
-        <w:t>GiÉÉuÉUÏ  ÃýÍqÉïhÉÏýUç</w:t>
-      </w:r>
-      <w:proofErr w:type="gramEnd"/>
-      <w:r>
-        <w:rPr>
-          <w:rFonts w:ascii="BRH Devanagari Extra" w:eastAsiaTheme="minorHAnsi" w:hAnsi="BRH Devanagari Extra" w:cs="BRH Devanagari Extra"/>
-          <w:color w:val="000000"/>
-          <w:sz w:val="36"/>
-          <w:szCs w:val="36"/>
-          <w:lang w:eastAsia="en-US" w:bidi="ar-SA"/>
-        </w:rPr>
-        <w:t xml:space="preserve">  qÉkÉÑþqÉ¨ÉqÉÈ | </w:t>
+        <w:t xml:space="preserve">GýiÉÉýuÉýUÏý ÃýÍqÉïhÉÏþ ÃýÍqÉïhÉÏþUç. GiÉÉuÉUÏUç. GiÉÉuÉUÏ ÃýÍqÉïhÉÏýUç  qÉkÉÑþqÉ¨ÉqÉÉý qÉkÉÑþqÉ¨ÉqÉÉ FýÍqÉïhÉÏþUç. GiÉÉuÉUÏUç. GiÉÉuÉUÏ  ÃýÍqÉïhÉÏýUç  qÉkÉÑþqÉ¨ÉqÉÈ | </w:t>
       </w:r>
       <w:r>
         <w:rPr>
@@ -2317,29 +2171,7 @@
           <w:szCs w:val="36"/>
           <w:lang w:eastAsia="en-US" w:bidi="ar-SA"/>
         </w:rPr>
-        <w:t xml:space="preserve">qÉÉ ÀûÉýÈ ÀûÉýÈ qÉÉ qÉÉ ÀûÉýÈ </w:t>
-      </w:r>
-      <w:proofErr w:type="gramStart"/>
-      <w:r>
-        <w:rPr>
-          <w:rFonts w:ascii="BRH Devanagari Extra" w:eastAsiaTheme="minorHAnsi" w:hAnsi="BRH Devanagari Extra" w:cs="BRH Devanagari Extra"/>
-          <w:color w:val="000000"/>
-          <w:sz w:val="36"/>
-          <w:szCs w:val="36"/>
-          <w:lang w:eastAsia="en-US" w:bidi="ar-SA"/>
-        </w:rPr>
-        <w:t>uÉxÉÔþlÉÉqÉç  uÉxÉÔþlÉÉqÉç</w:t>
-      </w:r>
-      <w:proofErr w:type="gramEnd"/>
-      <w:r>
-        <w:rPr>
-          <w:rFonts w:ascii="BRH Devanagari Extra" w:eastAsiaTheme="minorHAnsi" w:hAnsi="BRH Devanagari Extra" w:cs="BRH Devanagari Extra"/>
-          <w:color w:val="000000"/>
-          <w:sz w:val="36"/>
-          <w:szCs w:val="36"/>
-          <w:lang w:eastAsia="en-US" w:bidi="ar-SA"/>
-        </w:rPr>
-        <w:t xml:space="preserve">  ÀûÉýÈ qÉÉ  qÉÉ ÀûÉýÈ uÉxÉÔþlÉÉqÉç |</w:t>
+        <w:t>qÉÉ ÀûÉýÈ ÀûÉýÈ qÉÉ qÉÉ ÀûÉýÈ uÉxÉÔþlÉÉqÉç  uÉxÉÔþlÉÉqÉç  ÀûÉýÈ qÉÉ  qÉÉ ÀûÉýÈ uÉxÉÔþlÉÉqÉç |</w:t>
       </w:r>
       <w:r>
         <w:rPr>
@@ -2456,20 +2288,19 @@
           <w:szCs w:val="36"/>
           <w:lang w:eastAsia="en-US" w:bidi="ar-SA"/>
         </w:rPr>
-        <w:t xml:space="preserve">qÉÉ ÀûÉÿUç ÀûÉýUç qÉÉ qÉÉ ÀûÉýUç </w:t>
-      </w:r>
-      <w:proofErr w:type="gramStart"/>
+        <w:t xml:space="preserve">qÉÉ </w:t>
+      </w:r>
       <w:r>
         <w:rPr>
           <w:rFonts w:ascii="BRH Devanagari Extra" w:eastAsiaTheme="minorHAnsi" w:hAnsi="BRH Devanagari Extra" w:cs="BRH Devanagari Extra"/>
           <w:color w:val="000000"/>
           <w:sz w:val="36"/>
           <w:szCs w:val="36"/>
+          <w:highlight w:val="yellow"/>
           <w:lang w:eastAsia="en-US" w:bidi="ar-SA"/>
         </w:rPr>
-        <w:t>uÉxÉÔþlÉÉýqÉç  uÉxÉÔþlÉÉ</w:t>
-      </w:r>
-      <w:proofErr w:type="gramEnd"/>
+        <w:t>ÀûÉÿUç</w:t>
+      </w:r>
       <w:r>
         <w:rPr>
           <w:rFonts w:ascii="BRH Devanagari Extra" w:eastAsiaTheme="minorHAnsi" w:hAnsi="BRH Devanagari Extra" w:cs="BRH Devanagari Extra"/>
@@ -2478,7 +2309,7 @@
           <w:szCs w:val="36"/>
           <w:lang w:eastAsia="en-US" w:bidi="ar-SA"/>
         </w:rPr>
-        <w:t>(aqÉç)  ÀûÉýUç qÉÉ  qÉÉ ÀûÉýUç uÉxÉÔþlÉÉqÉç |</w:t>
+        <w:t xml:space="preserve"> ÀûÉýUç qÉÉ qÉÉ ÀûÉýUç uÉxÉÔþlÉÉýqÉç  uÉxÉÔþlÉÉ(aqÉç)  ÀûÉýUç qÉÉ  qÉÉ ÀûÉýUç uÉxÉÔþlÉÉqÉç |</w:t>
       </w:r>
     </w:p>
     <w:p>
@@ -4188,7 +4019,6 @@
           <w:szCs w:val="36"/>
         </w:rPr>
       </w:pPr>
-      <w:proofErr w:type="gramStart"/>
       <w:r>
         <w:rPr>
           <w:rFonts w:ascii="BRH Devanagari Extra" w:hAnsi="BRH Devanagari Extra" w:cs="BRH Devanagari Extra"/>
@@ -4214,17 +4044,7 @@
           <w:sz w:val="36"/>
           <w:szCs w:val="36"/>
         </w:rPr>
-        <w:t xml:space="preserve"> UýaÉëåýmÉÑýuÉÉåý</w:t>
-      </w:r>
-      <w:proofErr w:type="gramEnd"/>
-      <w:r>
-        <w:rPr>
-          <w:rFonts w:ascii="BRH Devanagari Extra" w:hAnsi="BRH Devanagari Extra" w:cs="BRH Devanagari Extra"/>
-          <w:color w:val="000000"/>
-          <w:sz w:val="36"/>
-          <w:szCs w:val="36"/>
-        </w:rPr>
-        <w:t xml:space="preserve"> AýaÉëåýaÉÑýuÉýÈ ||</w:t>
+        <w:t xml:space="preserve"> UýaÉëåýmÉÑýuÉÉåý AýaÉëåýaÉÑýuÉýÈ ||</w:t>
       </w:r>
     </w:p>
     <w:p>
@@ -4604,23 +4424,13 @@
         </w:rPr>
         <w:t>–</w:t>
       </w:r>
-      <w:proofErr w:type="gramStart"/>
-      <w:r>
-        <w:rPr>
-          <w:rFonts w:ascii="BRH Devanagari Extra" w:hAnsi="BRH Devanagari Extra" w:cs="BRH Devanagari Extra"/>
-          <w:sz w:val="36"/>
-          <w:szCs w:val="36"/>
-        </w:rPr>
-        <w:t>rÉÇ  -</w:t>
-      </w:r>
-      <w:proofErr w:type="gramEnd"/>
-      <w:r>
-        <w:rPr>
-          <w:rFonts w:ascii="BRH Devanagari Extra" w:hAnsi="BRH Devanagari Extra" w:cs="BRH Devanagari Extra"/>
-          <w:sz w:val="36"/>
-          <w:szCs w:val="36"/>
-        </w:rPr>
-        <w:t xml:space="preserve"> </w:t>
+      <w:r>
+        <w:rPr>
+          <w:rFonts w:ascii="BRH Devanagari Extra" w:hAnsi="BRH Devanagari Extra" w:cs="BRH Devanagari Extra"/>
+          <w:sz w:val="36"/>
+          <w:szCs w:val="36"/>
+        </w:rPr>
+        <w:t xml:space="preserve">rÉÇ  - </w:t>
       </w:r>
       <w:r>
         <w:rPr>
@@ -5735,21 +5545,8 @@
           <w:highlight w:val="yellow"/>
           <w:lang w:eastAsia="en-US" w:bidi="ar-SA"/>
         </w:rPr>
-        <w:t xml:space="preserve">AÍkÉý lÉÉMåüý lÉÉMåüý ÅSèkrÉÍkÉý </w:t>
-      </w:r>
-      <w:proofErr w:type="gramStart"/>
-      <w:r>
-        <w:rPr>
-          <w:rFonts w:ascii="BRH Devanagari Extra" w:eastAsiaTheme="minorHAnsi" w:hAnsi="BRH Devanagari Extra" w:cs="BRH Devanagari Extra"/>
-          <w:color w:val="000000"/>
-          <w:sz w:val="36"/>
-          <w:szCs w:val="36"/>
-          <w:highlight w:val="yellow"/>
-          <w:lang w:eastAsia="en-US" w:bidi="ar-SA"/>
-        </w:rPr>
-        <w:t>lÉÉMåüÿ )</w:t>
-      </w:r>
-      <w:proofErr w:type="gramEnd"/>
+        <w:t>AÍkÉý lÉÉMåüý lÉÉMåüý ÅSèkrÉÍkÉý lÉÉMåüÿ )</w:t>
+      </w:r>
     </w:p>
     <w:p>
       <w:pPr>
@@ -5795,7 +5592,6 @@
         </w:rPr>
         <w:t>Ç qÉÉ ÌWûóèþÍxÉwÉ</w:t>
       </w:r>
-      <w:proofErr w:type="gramStart"/>
       <w:r>
         <w:rPr>
           <w:rFonts w:ascii="BRH Malayalam Extra" w:hAnsi="BRH Malayalam Extra" w:cs="BRH Devanagari Extra"/>
@@ -5812,7 +5608,6 @@
         </w:rPr>
         <w:t>,qÉmÉþWûiÉÉå</w:t>
       </w:r>
-      <w:proofErr w:type="gramEnd"/>
       <w:r>
         <w:rPr>
           <w:rFonts w:ascii="BRH Malayalam Extra" w:hAnsi="BRH Malayalam Extra" w:cs="BRH Devanagari Extra"/>
@@ -6099,17 +5894,7 @@
           <w:szCs w:val="36"/>
           <w:highlight w:val="yellow"/>
         </w:rPr>
-        <w:t xml:space="preserve">Mçü | </w:t>
-      </w:r>
-      <w:proofErr w:type="gramStart"/>
-      <w:r>
-        <w:rPr>
-          <w:rFonts w:ascii="BRH Devanagari Extra" w:hAnsi="BRH Devanagari Extra" w:cs="BRH Devanagari Extra"/>
-          <w:sz w:val="36"/>
-          <w:szCs w:val="36"/>
-          <w:highlight w:val="yellow"/>
-        </w:rPr>
-        <w:t xml:space="preserve">=  </w:t>
+        <w:t xml:space="preserve">Mçü | =  </w:t>
       </w:r>
       <w:r>
         <w:rPr>
@@ -6120,19 +5905,7 @@
           <w:highlight w:val="yellow"/>
           <w:lang w:eastAsia="en-US" w:bidi="ar-SA"/>
         </w:rPr>
-        <w:t>qÉÉ</w:t>
-      </w:r>
-      <w:proofErr w:type="gramEnd"/>
-      <w:r>
-        <w:rPr>
-          <w:rFonts w:ascii="BRH Devanagari Extra" w:eastAsiaTheme="minorHAnsi" w:hAnsi="BRH Devanagari Extra" w:cs="BRH Devanagari Extra"/>
-          <w:color w:val="000000"/>
-          <w:sz w:val="36"/>
-          <w:szCs w:val="36"/>
-          <w:highlight w:val="yellow"/>
-          <w:lang w:eastAsia="en-US" w:bidi="ar-SA"/>
-        </w:rPr>
-        <w:t xml:space="preserve">  qÉÉæþXèû qÉÉæýXèû qÉÉ</w:t>
+        <w:t>qÉÉ  qÉÉæþXèû qÉÉæýXèû qÉÉ</w:t>
       </w:r>
       <w:r>
         <w:rPr>
@@ -6216,23 +5989,13 @@
         </w:rPr>
         <w:t>–</w:t>
       </w:r>
-      <w:proofErr w:type="gramStart"/>
-      <w:r>
-        <w:rPr>
-          <w:rFonts w:ascii="BRH Devanagari Extra" w:hAnsi="BRH Devanagari Extra" w:cs="BRH Devanagari Extra"/>
-          <w:sz w:val="36"/>
-          <w:szCs w:val="36"/>
-        </w:rPr>
-        <w:t>iÉqÉþ,xrÉ</w:t>
-      </w:r>
-      <w:proofErr w:type="gramEnd"/>
-      <w:r>
-        <w:rPr>
-          <w:rFonts w:ascii="BRH Devanagari Extra" w:hAnsi="BRH Devanagari Extra" w:cs="BRH Devanagari Extra"/>
-          <w:sz w:val="36"/>
-          <w:szCs w:val="36"/>
-        </w:rPr>
-        <w:t>×iÉ</w:t>
+      <w:r>
+        <w:rPr>
+          <w:rFonts w:ascii="BRH Devanagari Extra" w:hAnsi="BRH Devanagari Extra" w:cs="BRH Devanagari Extra"/>
+          <w:sz w:val="36"/>
+          <w:szCs w:val="36"/>
+        </w:rPr>
+        <w:t>iÉqÉþ,xrÉ×iÉ</w:t>
       </w:r>
       <w:r>
         <w:rPr>
@@ -6963,29 +6726,7 @@
           <w:lang w:eastAsia="en-US" w:bidi="ar-SA"/>
         </w:rPr>
         <w:tab/>
-        <w:t xml:space="preserve"> | EýuÉÏï </w:t>
-      </w:r>
-      <w:proofErr w:type="gramStart"/>
-      <w:r>
-        <w:rPr>
-          <w:rFonts w:ascii="BRH Devanagari Extra" w:eastAsiaTheme="minorHAnsi" w:hAnsi="BRH Devanagari Extra" w:cs="BRH Devanagari Extra"/>
-          <w:color w:val="000000"/>
-          <w:sz w:val="36"/>
-          <w:szCs w:val="36"/>
-          <w:lang w:eastAsia="en-US" w:bidi="ar-SA"/>
-        </w:rPr>
-        <w:t>|  cÉý</w:t>
-      </w:r>
-      <w:proofErr w:type="gramEnd"/>
-      <w:r>
-        <w:rPr>
-          <w:rFonts w:ascii="BRH Devanagari Extra" w:eastAsiaTheme="minorHAnsi" w:hAnsi="BRH Devanagari Extra" w:cs="BRH Devanagari Extra"/>
-          <w:color w:val="000000"/>
-          <w:sz w:val="36"/>
-          <w:szCs w:val="36"/>
-          <w:lang w:eastAsia="en-US" w:bidi="ar-SA"/>
-        </w:rPr>
-        <w:t xml:space="preserve"> |</w:t>
+        <w:t xml:space="preserve"> | EýuÉÏï |  cÉý |</w:t>
       </w:r>
     </w:p>
     <w:p>
@@ -7036,29 +6777,7 @@
           <w:szCs w:val="36"/>
           <w:lang w:eastAsia="en-US" w:bidi="ar-SA"/>
         </w:rPr>
-        <w:t xml:space="preserve">- AýÎxrÉý EýuÉÏï EýuÉÏï AýÍxÉý AýÍxÉý </w:t>
-      </w:r>
-      <w:proofErr w:type="gramStart"/>
-      <w:r>
-        <w:rPr>
-          <w:rFonts w:ascii="BRH Devanagari Extra" w:eastAsiaTheme="minorHAnsi" w:hAnsi="BRH Devanagari Extra" w:cs="BRH Devanagari Extra"/>
-          <w:color w:val="000000"/>
-          <w:sz w:val="36"/>
-          <w:szCs w:val="36"/>
-          <w:lang w:eastAsia="en-US" w:bidi="ar-SA"/>
-        </w:rPr>
-        <w:t>EýuÉÏï  cÉý</w:t>
-      </w:r>
-      <w:proofErr w:type="gramEnd"/>
-      <w:r>
-        <w:rPr>
-          <w:rFonts w:ascii="BRH Devanagari Extra" w:eastAsiaTheme="minorHAnsi" w:hAnsi="BRH Devanagari Extra" w:cs="BRH Devanagari Extra"/>
-          <w:color w:val="000000"/>
-          <w:sz w:val="36"/>
-          <w:szCs w:val="36"/>
-          <w:lang w:eastAsia="en-US" w:bidi="ar-SA"/>
-        </w:rPr>
-        <w:t xml:space="preserve">  cÉý EýuÉÏï AýÍxÉý  AýÍxÉý EýuÉÏï  cÉý</w:t>
+        <w:t>- AýÎxrÉý EýuÉÏï EýuÉÏï AýÍxÉý AýÍxÉý EýuÉÏï  cÉý  cÉý EýuÉÏï AýÍxÉý  AýÍxÉý EýuÉÏï  cÉý</w:t>
       </w:r>
     </w:p>
     <w:p>
@@ -7119,29 +6838,7 @@
           <w:szCs w:val="36"/>
           <w:lang w:eastAsia="en-US" w:bidi="ar-SA"/>
         </w:rPr>
-        <w:t xml:space="preserve">- AýxrÉÑýUç urÉÔýUç </w:t>
-      </w:r>
-      <w:proofErr w:type="gramStart"/>
-      <w:r>
-        <w:rPr>
-          <w:rFonts w:ascii="BRH Devanagari Extra" w:eastAsiaTheme="minorHAnsi" w:hAnsi="BRH Devanagari Extra" w:cs="BRH Devanagari Extra"/>
-          <w:color w:val="000000"/>
-          <w:sz w:val="36"/>
-          <w:szCs w:val="36"/>
-          <w:lang w:eastAsia="en-US" w:bidi="ar-SA"/>
-        </w:rPr>
-        <w:t>urÉýxrÉýxrÉÑýuÉÏï  cÉý</w:t>
-      </w:r>
-      <w:proofErr w:type="gramEnd"/>
-      <w:r>
-        <w:rPr>
-          <w:rFonts w:ascii="BRH Devanagari Extra" w:eastAsiaTheme="minorHAnsi" w:hAnsi="BRH Devanagari Extra" w:cs="BRH Devanagari Extra"/>
-          <w:color w:val="000000"/>
-          <w:sz w:val="36"/>
-          <w:szCs w:val="36"/>
-          <w:lang w:eastAsia="en-US" w:bidi="ar-SA"/>
-        </w:rPr>
-        <w:t xml:space="preserve">  cÉÉåý</w:t>
+        <w:t>- AýxrÉÑýUç urÉÔýUç urÉýxrÉýxrÉÑýuÉÏï  cÉý  cÉÉåý</w:t>
       </w:r>
       <w:r>
         <w:rPr>
@@ -7415,17 +7112,7 @@
           <w:sz w:val="36"/>
           <w:szCs w:val="36"/>
         </w:rPr>
-        <w:t xml:space="preserve">TS </w:t>
-      </w:r>
-      <w:proofErr w:type="gramStart"/>
-      <w:r>
-        <w:rPr>
-          <w:rFonts w:cs="Arial"/>
-          <w:bCs/>
-          <w:sz w:val="36"/>
-          <w:szCs w:val="36"/>
-        </w:rPr>
-        <w:t xml:space="preserve">1.1.10.2 </w:t>
+        <w:t xml:space="preserve">TS 1.1.10.2 </w:t>
       </w:r>
       <w:r>
         <w:rPr>
@@ -7444,7 +7131,6 @@
         </w:rPr>
         <w:t>(</w:t>
       </w:r>
-      <w:proofErr w:type="gramEnd"/>
       <w:r>
         <w:rPr>
           <w:rFonts w:cs="Arial"/>
@@ -7646,34 +7332,15 @@
           <w:szCs w:val="36"/>
           <w:highlight w:val="yellow"/>
         </w:rPr>
-        <w:t xml:space="preserve"> </w:t>
-      </w:r>
-      <w:proofErr w:type="gramStart"/>
-      <w:r>
-        <w:rPr>
-          <w:rFonts w:ascii="BRH Devanagari Extra" w:hAnsi="BRH Devanagari Extra" w:cs="BRH Devanagari Extra"/>
-          <w:sz w:val="36"/>
-          <w:szCs w:val="36"/>
-          <w:highlight w:val="yellow"/>
-        </w:rPr>
-        <w:t>mÉë</w:t>
-      </w:r>
-      <w:r>
-        <w:rPr>
-          <w:rFonts w:ascii="BRH Devanagari Extra" w:hAnsi="BRH Devanagari Extra" w:cs="BRH Devanagari Extra"/>
-          <w:sz w:val="36"/>
-          <w:szCs w:val="36"/>
-        </w:rPr>
-        <w:t>å,-</w:t>
-      </w:r>
-      <w:proofErr w:type="gramEnd"/>
-      <w:r>
-        <w:rPr>
-          <w:rFonts w:ascii="BRH Devanagari Extra" w:hAnsi="BRH Devanagari Extra" w:cs="BRH Devanagari Extra"/>
-          <w:sz w:val="36"/>
-          <w:szCs w:val="36"/>
-        </w:rPr>
-        <w:t>½</w:t>
+        <w:t xml:space="preserve"> mÉë</w:t>
+      </w:r>
+      <w:r>
+        <w:rPr>
+          <w:rFonts w:ascii="BRH Devanagari Extra" w:hAnsi="BRH Devanagari Extra" w:cs="BRH Devanagari Extra"/>
+          <w:sz w:val="36"/>
+          <w:szCs w:val="36"/>
+        </w:rPr>
+        <w:t>å,-½</w:t>
       </w:r>
       <w:r>
         <w:rPr>
@@ -7749,7 +7416,6 @@
         </w:rPr>
         <w:t xml:space="preserve"> </w:t>
       </w:r>
-      <w:proofErr w:type="gramStart"/>
       <w:r>
         <w:rPr>
           <w:rFonts w:ascii="BRH Devanagari Extra" w:hAnsi="BRH Devanagari Extra" w:cs="BRH Devanagari Extra"/>
@@ -7768,19 +7434,7 @@
           <w:highlight w:val="yellow"/>
           <w:lang w:eastAsia="en-US" w:bidi="ar-SA"/>
         </w:rPr>
-        <w:t>mÉëÉhuÉlÉÑ</w:t>
-      </w:r>
-      <w:proofErr w:type="gramEnd"/>
-      <w:r>
-        <w:rPr>
-          <w:rFonts w:ascii="BRH Devanagari" w:eastAsiaTheme="minorHAnsi" w:hAnsi="BRH Devanagari" w:cs="BRH Devanagari"/>
-          <w:color w:val="000000"/>
-          <w:sz w:val="36"/>
-          <w:szCs w:val="36"/>
-          <w:highlight w:val="yellow"/>
-          <w:lang w:eastAsia="en-US" w:bidi="ar-SA"/>
-        </w:rPr>
-        <w:t xml:space="preserve"> )</w:t>
+        <w:t>mÉëÉhuÉlÉÑ )</w:t>
       </w:r>
     </w:p>
     <w:p>
@@ -8180,7 +7834,6 @@
         </w:rPr>
         <w:t>–</w:t>
       </w:r>
-      <w:proofErr w:type="gramStart"/>
       <w:r>
         <w:rPr>
           <w:rFonts w:ascii="BRH Devanagari Extra" w:hAnsi="BRH Devanagari Extra" w:cs="BRH Devanagari Extra"/>
@@ -8189,7 +7842,6 @@
         </w:rPr>
         <w:t>ûç.ÌWû</w:t>
       </w:r>
-      <w:proofErr w:type="gramEnd"/>
       <w:r>
         <w:rPr>
           <w:rFonts w:ascii="BRH Malayalam Extra" w:hAnsi="BRH Malayalam Extra" w:cs="BRH Devanagari Extra"/>
@@ -8536,29 +8188,7 @@
           <w:szCs w:val="36"/>
           <w:lang w:eastAsia="en-US" w:bidi="ar-SA"/>
         </w:rPr>
-        <w:t xml:space="preserve">- rÉeÉþqÉÉlÉxrÉ | mÉýËUýÍkÉÈ </w:t>
-      </w:r>
-      <w:proofErr w:type="gramStart"/>
-      <w:r>
-        <w:rPr>
-          <w:rFonts w:ascii="BRH Devanagari Extra" w:eastAsiaTheme="minorHAnsi" w:hAnsi="BRH Devanagari Extra" w:cs="BRH Devanagari Extra"/>
-          <w:color w:val="000000"/>
-          <w:sz w:val="36"/>
-          <w:szCs w:val="36"/>
-          <w:lang w:eastAsia="en-US" w:bidi="ar-SA"/>
-        </w:rPr>
-        <w:t>|  CýQûÈ</w:t>
-      </w:r>
-      <w:proofErr w:type="gramEnd"/>
-      <w:r>
-        <w:rPr>
-          <w:rFonts w:ascii="BRH Devanagari Extra" w:eastAsiaTheme="minorHAnsi" w:hAnsi="BRH Devanagari Extra" w:cs="BRH Devanagari Extra"/>
-          <w:color w:val="000000"/>
-          <w:sz w:val="36"/>
-          <w:szCs w:val="36"/>
-          <w:lang w:eastAsia="en-US" w:bidi="ar-SA"/>
-        </w:rPr>
-        <w:t xml:space="preserve"> |</w:t>
+        <w:t>- rÉeÉþqÉÉlÉxrÉ | mÉýËUýÍkÉÈ |  CýQûÈ |</w:t>
       </w:r>
     </w:p>
     <w:p>
@@ -8606,29 +8236,7 @@
           <w:szCs w:val="36"/>
           <w:lang w:eastAsia="en-US" w:bidi="ar-SA"/>
         </w:rPr>
-        <w:t xml:space="preserve">rÉeÉþqÉÉlÉxrÉ </w:t>
-      </w:r>
-      <w:proofErr w:type="gramStart"/>
-      <w:r>
-        <w:rPr>
-          <w:rFonts w:ascii="BRH Devanagari Extra" w:eastAsiaTheme="minorHAnsi" w:hAnsi="BRH Devanagari Extra" w:cs="BRH Devanagari Extra"/>
-          <w:color w:val="000000"/>
-          <w:sz w:val="36"/>
-          <w:szCs w:val="36"/>
-          <w:lang w:eastAsia="en-US" w:bidi="ar-SA"/>
-        </w:rPr>
-        <w:t>mÉýËUýÍkÉÈ  mÉýËUýÍkÉÈ</w:t>
-      </w:r>
-      <w:proofErr w:type="gramEnd"/>
-      <w:r>
-        <w:rPr>
-          <w:rFonts w:ascii="BRH Devanagari Extra" w:eastAsiaTheme="minorHAnsi" w:hAnsi="BRH Devanagari Extra" w:cs="BRH Devanagari Extra"/>
-          <w:color w:val="000000"/>
-          <w:sz w:val="36"/>
-          <w:szCs w:val="36"/>
-          <w:lang w:eastAsia="en-US" w:bidi="ar-SA"/>
-        </w:rPr>
-        <w:t xml:space="preserve">  rÉeÉþqÉÉlÉxrÉ rÉeÉþqÉÉlÉxrÉ mÉýËUýÍkÉÈ CýQûÈ  CýQûÈ mÉýËUýÍkÉÈ  rÉeÉþqÉÉlÉxrÉ  |</w:t>
+        <w:t>rÉeÉþqÉÉlÉxrÉ mÉýËUýÍkÉÈ  mÉýËUýÍkÉÈ  rÉeÉþqÉÉlÉxrÉ rÉeÉþqÉÉlÉxrÉ mÉýËUýÍkÉÈ CýQûÈ  CýQûÈ mÉýËUýÍkÉÈ  rÉeÉþqÉÉlÉxrÉ  |</w:t>
       </w:r>
     </w:p>
     <w:p>
@@ -8669,29 +8277,7 @@
           <w:szCs w:val="36"/>
           <w:lang w:eastAsia="en-US" w:bidi="ar-SA"/>
         </w:rPr>
-        <w:t xml:space="preserve"> - rÉeÉþqÉÉlÉxrÉ </w:t>
-      </w:r>
-      <w:proofErr w:type="gramStart"/>
-      <w:r>
-        <w:rPr>
-          <w:rFonts w:ascii="BRH Devanagari Extra" w:eastAsiaTheme="minorHAnsi" w:hAnsi="BRH Devanagari Extra" w:cs="BRH Devanagari Extra"/>
-          <w:color w:val="000000"/>
-          <w:sz w:val="36"/>
-          <w:szCs w:val="36"/>
-          <w:lang w:eastAsia="en-US" w:bidi="ar-SA"/>
-        </w:rPr>
-        <w:t>mÉËUýÍkÉÈ  mÉþËUýÍkÉUç</w:t>
-      </w:r>
-      <w:proofErr w:type="gramEnd"/>
-      <w:r>
-        <w:rPr>
-          <w:rFonts w:ascii="BRH Devanagari Extra" w:eastAsiaTheme="minorHAnsi" w:hAnsi="BRH Devanagari Extra" w:cs="BRH Devanagari Extra"/>
-          <w:color w:val="000000"/>
-          <w:sz w:val="36"/>
-          <w:szCs w:val="36"/>
-          <w:lang w:eastAsia="en-US" w:bidi="ar-SA"/>
-        </w:rPr>
-        <w:t xml:space="preserve">  rÉeÉþqÉÉlÉxrÉý rÉeÉþqÉÉlÉxrÉ mÉËUýÍkÉ ËUýQû  CýQû xmÉþËUýÍkÉUç rÉeÉþqÉÉlÉxrÉ  rÉeÉþqÉÉlÉxrÉ mÉËUýÍkÉ ËUýQûÈ |</w:t>
+        <w:t xml:space="preserve"> - rÉeÉþqÉÉlÉxrÉ mÉËUýÍkÉÈ  mÉþËUýÍkÉUç  rÉeÉþqÉÉlÉxrÉý rÉeÉþqÉÉlÉxrÉ mÉËUýÍkÉ ËUýQû  CýQû xmÉþËUýÍkÉUç rÉeÉþqÉÉlÉxrÉ  rÉeÉþqÉÉlÉxrÉ mÉËUýÍkÉ ËUýQûÈ |</w:t>
       </w:r>
     </w:p>
     <w:p>
@@ -8804,29 +8390,7 @@
           <w:szCs w:val="36"/>
           <w:lang w:eastAsia="en-US" w:bidi="ar-SA"/>
         </w:rPr>
-        <w:t xml:space="preserve">mÉýËUýÍkÉÈ </w:t>
-      </w:r>
-      <w:proofErr w:type="gramStart"/>
-      <w:r>
-        <w:rPr>
-          <w:rFonts w:ascii="BRH Devanagari Extra" w:eastAsiaTheme="minorHAnsi" w:hAnsi="BRH Devanagari Extra" w:cs="BRH Devanagari Extra"/>
-          <w:color w:val="000000"/>
-          <w:sz w:val="36"/>
-          <w:szCs w:val="36"/>
-          <w:lang w:eastAsia="en-US" w:bidi="ar-SA"/>
-        </w:rPr>
-        <w:t>CýQûÈ  CýQûÈ</w:t>
-      </w:r>
-      <w:proofErr w:type="gramEnd"/>
-      <w:r>
-        <w:rPr>
-          <w:rFonts w:ascii="BRH Devanagari Extra" w:eastAsiaTheme="minorHAnsi" w:hAnsi="BRH Devanagari Extra" w:cs="BRH Devanagari Extra"/>
-          <w:color w:val="000000"/>
-          <w:sz w:val="36"/>
-          <w:szCs w:val="36"/>
-          <w:lang w:eastAsia="en-US" w:bidi="ar-SA"/>
-        </w:rPr>
-        <w:t xml:space="preserve"> mÉýËUýÍkÉÈ  mÉýËUýÍkÉÈ CýQûÈ DýÌQûýiÉÈ  DýÌQûýiÉÈ CýQûÈ mÉýËUýÍkÉÈ mÉýËUýÍkÉÈ CýQûÈ DýÌQûýiÉÈ |</w:t>
+        <w:t>mÉýËUýÍkÉÈ CýQûÈ  CýQûÈ mÉýËUýÍkÉÈ  mÉýËUýÍkÉÈ CýQûÈ DýÌQûýiÉÈ  DýÌQûýiÉÈ CýQûÈ mÉýËUýÍkÉÈ mÉýËUýÍkÉÈ CýQûÈ DýÌQûýiÉÈ |</w:t>
       </w:r>
     </w:p>
     <w:p>
@@ -8867,29 +8431,7 @@
           <w:szCs w:val="36"/>
           <w:lang w:eastAsia="en-US" w:bidi="ar-SA"/>
         </w:rPr>
-        <w:t xml:space="preserve"> - mÉýËUýÍkÉ </w:t>
-      </w:r>
-      <w:proofErr w:type="gramStart"/>
-      <w:r>
-        <w:rPr>
-          <w:rFonts w:ascii="BRH Devanagari Extra" w:eastAsiaTheme="minorHAnsi" w:hAnsi="BRH Devanagari Extra" w:cs="BRH Devanagari Extra"/>
-          <w:color w:val="000000"/>
-          <w:sz w:val="36"/>
-          <w:szCs w:val="36"/>
-          <w:lang w:eastAsia="en-US" w:bidi="ar-SA"/>
-        </w:rPr>
-        <w:t>ËUýQû  CýQû</w:t>
-      </w:r>
-      <w:proofErr w:type="gramEnd"/>
-      <w:r>
-        <w:rPr>
-          <w:rFonts w:ascii="BRH Devanagari Extra" w:eastAsiaTheme="minorHAnsi" w:hAnsi="BRH Devanagari Extra" w:cs="BRH Devanagari Extra"/>
-          <w:color w:val="000000"/>
-          <w:sz w:val="36"/>
-          <w:szCs w:val="36"/>
-          <w:lang w:eastAsia="en-US" w:bidi="ar-SA"/>
-        </w:rPr>
-        <w:t xml:space="preserve"> xmÉþËUýÍkÉÈ mÉþËUýÍkÉ ËUýQû DþÌQûýiÉ DþÌQûýiÉ CýQû xmÉËUýÍkÉÈ mÉþËUýÍkÉ ËUýQû DþÌQûýiÉÈ |</w:t>
+        <w:t xml:space="preserve"> - mÉýËUýÍkÉ ËUýQû  CýQû xmÉþËUýÍkÉÈ mÉþËUýÍkÉ ËUýQû DþÌQûýiÉ DþÌQûýiÉ CýQû xmÉËUýÍkÉÈ mÉþËUýÍkÉ ËUýQû DþÌQûýiÉÈ |</w:t>
       </w:r>
     </w:p>
     <w:p>
@@ -8976,7 +8518,6 @@
         </w:rPr>
         <w:t xml:space="preserve">= </w:t>
       </w:r>
-      <w:proofErr w:type="gramStart"/>
       <w:r>
         <w:rPr>
           <w:rFonts w:ascii="BRH Devanagari Extra" w:hAnsi="BRH Devanagari Extra" w:cs="BRH Devanagari Extra"/>
@@ -8995,19 +8536,7 @@
           <w:highlight w:val="yellow"/>
           <w:lang w:eastAsia="en-US" w:bidi="ar-SA"/>
         </w:rPr>
-        <w:t>ASèkuÉUå</w:t>
-      </w:r>
-      <w:proofErr w:type="gramEnd"/>
-      <w:r>
-        <w:rPr>
-          <w:rFonts w:ascii="BRH Devanagari RN" w:eastAsiaTheme="minorHAnsi" w:hAnsi="BRH Devanagari RN" w:cs="BRH Devanagari RN"/>
-          <w:color w:val="000000"/>
-          <w:sz w:val="36"/>
-          <w:szCs w:val="36"/>
-          <w:highlight w:val="yellow"/>
-          <w:lang w:eastAsia="en-US" w:bidi="ar-SA"/>
-        </w:rPr>
-        <w:t xml:space="preserve">  ASèkuÉUå )</w:t>
+        <w:t>ASèkuÉUå  ASèkuÉUå )</w:t>
       </w:r>
       <w:r>
         <w:rPr>
@@ -10049,16 +9578,7 @@
           <w:sz w:val="36"/>
           <w:szCs w:val="36"/>
         </w:rPr>
-        <w:t>xmÉ×</w:t>
-      </w:r>
-      <w:proofErr w:type="gramStart"/>
-      <w:r>
-        <w:rPr>
-          <w:rFonts w:ascii="BRH Devanagari Extra" w:hAnsi="BRH Devanagari Extra" w:cs="BRH Devanagari Extra"/>
-          <w:sz w:val="36"/>
-          <w:szCs w:val="36"/>
-        </w:rPr>
-        <w:t xml:space="preserve">zÉ  </w:t>
+        <w:t xml:space="preserve">xmÉ×zÉ  </w:t>
       </w:r>
       <w:r>
         <w:rPr>
@@ -10067,17 +9587,7 @@
           <w:sz w:val="36"/>
           <w:szCs w:val="36"/>
         </w:rPr>
-        <w:t>TS</w:t>
-      </w:r>
-      <w:proofErr w:type="gramEnd"/>
-      <w:r>
-        <w:rPr>
-          <w:rFonts w:cs="Arial"/>
-          <w:bCs/>
-          <w:sz w:val="36"/>
-          <w:szCs w:val="36"/>
-        </w:rPr>
-        <w:t xml:space="preserve"> 1.1.12.1  = </w:t>
+        <w:t xml:space="preserve">TS 1.1.12.1  = </w:t>
       </w:r>
       <w:r>
         <w:rPr>
@@ -13424,31 +12934,7 @@
           <w:highlight w:val="yellow"/>
           <w:lang w:eastAsia="en-US" w:bidi="ar-SA"/>
         </w:rPr>
-        <w:t xml:space="preserve"> - xÉåÌSjÉç xÉ xÉåSÒþ uÉÑý ÌuÉjÉç </w:t>
-      </w:r>
-      <w:proofErr w:type="gramStart"/>
-      <w:r>
-        <w:rPr>
-          <w:rFonts w:ascii="BRH Devanagari Extra" w:eastAsiaTheme="minorHAnsi" w:hAnsi="BRH Devanagari Extra" w:cs="BRH Devanagari Extra"/>
-          <w:color w:val="000000"/>
-          <w:sz w:val="36"/>
-          <w:szCs w:val="36"/>
-          <w:highlight w:val="yellow"/>
-          <w:lang w:eastAsia="en-US" w:bidi="ar-SA"/>
-        </w:rPr>
-        <w:t>xÉ  xÉåSÒþ</w:t>
-      </w:r>
-      <w:proofErr w:type="gramEnd"/>
-      <w:r>
-        <w:rPr>
-          <w:rFonts w:ascii="BRH Devanagari Extra" w:eastAsiaTheme="minorHAnsi" w:hAnsi="BRH Devanagari Extra" w:cs="BRH Devanagari Extra"/>
-          <w:color w:val="000000"/>
-          <w:sz w:val="36"/>
-          <w:szCs w:val="36"/>
-          <w:highlight w:val="yellow"/>
-          <w:lang w:eastAsia="en-US" w:bidi="ar-SA"/>
-        </w:rPr>
-        <w:t xml:space="preserve"> |</w:t>
+        <w:t xml:space="preserve"> - xÉåÌSjÉç xÉ xÉåSÒþ uÉÑý ÌuÉjÉç xÉ  xÉåSÒþ |</w:t>
       </w:r>
     </w:p>
     <w:p>
@@ -13546,29 +13032,7 @@
           <w:szCs w:val="36"/>
           <w:lang w:eastAsia="en-US" w:bidi="ar-SA"/>
         </w:rPr>
-        <w:t xml:space="preserve">CiÉç Eý Eý CiÉç CiÉç Eý </w:t>
-      </w:r>
-      <w:proofErr w:type="gramStart"/>
-      <w:r>
-        <w:rPr>
-          <w:rFonts w:ascii="BRH Devanagari Extra" w:eastAsiaTheme="minorHAnsi" w:hAnsi="BRH Devanagari Extra" w:cs="BRH Devanagari Extra"/>
-          <w:color w:val="000000"/>
-          <w:sz w:val="36"/>
-          <w:szCs w:val="36"/>
-          <w:lang w:eastAsia="en-US" w:bidi="ar-SA"/>
-        </w:rPr>
-        <w:t>WûÉåiÉÉÿ  WûÉåiÉÉÿ</w:t>
-      </w:r>
-      <w:proofErr w:type="gramEnd"/>
-      <w:r>
-        <w:rPr>
-          <w:rFonts w:ascii="BRH Devanagari Extra" w:eastAsiaTheme="minorHAnsi" w:hAnsi="BRH Devanagari Extra" w:cs="BRH Devanagari Extra"/>
-          <w:color w:val="000000"/>
-          <w:sz w:val="36"/>
-          <w:szCs w:val="36"/>
-          <w:lang w:eastAsia="en-US" w:bidi="ar-SA"/>
-        </w:rPr>
-        <w:t xml:space="preserve">  Eý CiÉç  CiÉç Eý WûÉåiÉÉÿ |</w:t>
+        <w:t>CiÉç Eý Eý CiÉç CiÉç Eý WûÉåiÉÉÿ  WûÉåiÉÉÿ  Eý CiÉç  CiÉç Eý WûÉåiÉÉÿ |</w:t>
       </w:r>
     </w:p>
     <w:p>
@@ -13614,31 +13078,7 @@
           <w:highlight w:val="yellow"/>
           <w:lang w:eastAsia="en-US" w:bidi="ar-SA"/>
         </w:rPr>
-        <w:t xml:space="preserve">CSÒþ uÉÑý ÌuÉÌSSÒý </w:t>
-      </w:r>
-      <w:proofErr w:type="gramStart"/>
-      <w:r>
-        <w:rPr>
-          <w:rFonts w:ascii="BRH Devanagari Extra" w:eastAsiaTheme="minorHAnsi" w:hAnsi="BRH Devanagari Extra" w:cs="BRH Devanagari Extra"/>
-          <w:color w:val="000000"/>
-          <w:sz w:val="36"/>
-          <w:szCs w:val="36"/>
-          <w:highlight w:val="yellow"/>
-          <w:lang w:eastAsia="en-US" w:bidi="ar-SA"/>
-        </w:rPr>
-        <w:t>WûÉåiÉÉý  WûÉåiÉÉþ</w:t>
-      </w:r>
-      <w:proofErr w:type="gramEnd"/>
-      <w:r>
-        <w:rPr>
-          <w:rFonts w:ascii="BRH Devanagari Extra" w:eastAsiaTheme="minorHAnsi" w:hAnsi="BRH Devanagari Extra" w:cs="BRH Devanagari Extra"/>
-          <w:color w:val="000000"/>
-          <w:sz w:val="36"/>
-          <w:szCs w:val="36"/>
-          <w:highlight w:val="yellow"/>
-          <w:lang w:eastAsia="en-US" w:bidi="ar-SA"/>
-        </w:rPr>
-        <w:t xml:space="preserve">  ÌuÉÌSSÒý WûÉåiÉÉÿ |</w:t>
+        <w:t>CSÒþ uÉÑý ÌuÉÌSSÒý WûÉåiÉÉý  WûÉåiÉÉþ  ÌuÉÌSSÒý WûÉåiÉÉÿ |</w:t>
       </w:r>
     </w:p>
     <w:p>
@@ -13694,7 +13134,36 @@
           <w:szCs w:val="36"/>
           <w:highlight w:val="green"/>
         </w:rPr>
-        <w:t>(GS and GD are matching)</w:t>
+        <w:t xml:space="preserve">(GS and GD </w:t>
+      </w:r>
+      <w:r>
+        <w:rPr>
+          <w:rFonts w:ascii="Arial" w:hAnsi="Arial" w:cs="Arial"/>
+          <w:sz w:val="36"/>
+          <w:szCs w:val="36"/>
+          <w:highlight w:val="yellow"/>
+        </w:rPr>
+        <w:t xml:space="preserve">are </w:t>
+      </w:r>
+      <w:r>
+        <w:rPr>
+          <w:rFonts w:ascii="Arial" w:hAnsi="Arial" w:cs="Arial"/>
+          <w:sz w:val="36"/>
+          <w:szCs w:val="36"/>
+          <w:highlight w:val="yellow"/>
+        </w:rPr>
+        <w:t xml:space="preserve">not </w:t>
+      </w:r>
+      <w:bookmarkStart w:id="0" w:name="_GoBack"/>
+      <w:bookmarkEnd w:id="0"/>
+      <w:r>
+        <w:rPr>
+          <w:rFonts w:ascii="Arial" w:hAnsi="Arial" w:cs="Arial"/>
+          <w:sz w:val="36"/>
+          <w:szCs w:val="36"/>
+          <w:highlight w:val="green"/>
+        </w:rPr>
+        <w:t>matching)</w:t>
       </w:r>
     </w:p>
     <w:p>
@@ -13794,29 +13263,7 @@
           <w:szCs w:val="36"/>
           <w:lang w:eastAsia="en-US" w:bidi="ar-SA"/>
         </w:rPr>
-        <w:t xml:space="preserve">Eý </w:t>
-      </w:r>
-      <w:proofErr w:type="gramStart"/>
-      <w:r>
-        <w:rPr>
-          <w:rFonts w:ascii="BRH Devanagari Extra" w:eastAsiaTheme="minorHAnsi" w:hAnsi="BRH Devanagari Extra" w:cs="BRH Devanagari Extra"/>
-          <w:color w:val="000000"/>
-          <w:sz w:val="36"/>
-          <w:szCs w:val="36"/>
-          <w:lang w:eastAsia="en-US" w:bidi="ar-SA"/>
-        </w:rPr>
-        <w:t>WûÉåiÉÉÿ  WûÉåiÉÉÿ</w:t>
-      </w:r>
-      <w:proofErr w:type="gramEnd"/>
-      <w:r>
-        <w:rPr>
-          <w:rFonts w:ascii="BRH Devanagari Extra" w:eastAsiaTheme="minorHAnsi" w:hAnsi="BRH Devanagari Extra" w:cs="BRH Devanagari Extra"/>
-          <w:color w:val="000000"/>
-          <w:sz w:val="36"/>
-          <w:szCs w:val="36"/>
-          <w:lang w:eastAsia="en-US" w:bidi="ar-SA"/>
-        </w:rPr>
-        <w:t xml:space="preserve">  Eý Eý WûÉåiÉÉÿ  xÉÈ xÉÈ WûÉåiÉÉÿ  Eý  Eý WûÉåiÉÉÿ  xÉÈ |</w:t>
+        <w:t>Eý WûÉåiÉÉÿ  WûÉåiÉÉÿ  Eý Eý WûÉåiÉÉÿ  xÉÈ xÉÈ WûÉåiÉÉÿ  Eý  Eý WûÉåiÉÉÿ  xÉÈ |</w:t>
       </w:r>
       <w:r>
         <w:rPr>
@@ -13888,31 +13335,7 @@
           <w:highlight w:val="yellow"/>
           <w:lang w:eastAsia="en-US" w:bidi="ar-SA"/>
         </w:rPr>
-        <w:t xml:space="preserve">Eý </w:t>
-      </w:r>
-      <w:proofErr w:type="gramStart"/>
-      <w:r>
-        <w:rPr>
-          <w:rFonts w:ascii="BRH Devanagari Extra" w:eastAsiaTheme="minorHAnsi" w:hAnsi="BRH Devanagari Extra" w:cs="BRH Devanagari Extra"/>
-          <w:color w:val="000000"/>
-          <w:sz w:val="36"/>
-          <w:szCs w:val="36"/>
-          <w:highlight w:val="yellow"/>
-          <w:lang w:eastAsia="en-US" w:bidi="ar-SA"/>
-        </w:rPr>
-        <w:t>WûÉåiÉÉý  WûÉåiÉÉþ</w:t>
-      </w:r>
-      <w:proofErr w:type="gramEnd"/>
-      <w:r>
-        <w:rPr>
-          <w:rFonts w:ascii="BRH Devanagari Extra" w:eastAsiaTheme="minorHAnsi" w:hAnsi="BRH Devanagari Extra" w:cs="BRH Devanagari Extra"/>
-          <w:color w:val="000000"/>
-          <w:sz w:val="36"/>
-          <w:szCs w:val="36"/>
-          <w:highlight w:val="yellow"/>
-          <w:lang w:eastAsia="en-US" w:bidi="ar-SA"/>
-        </w:rPr>
-        <w:t xml:space="preserve"> uÉÑý WûÉåiÉÉý xÉ xÉ WûÉåiÉÉþ uÉÑý WûÉåiÉÉý  xÉÈ</w:t>
+        <w:t>Eý WûÉåiÉÉý  WûÉåiÉÉþ uÉÑý WûÉåiÉÉý xÉ xÉ WûÉåiÉÉþ uÉÑý WûÉåiÉÉý  xÉÈ</w:t>
       </w:r>
       <w:r>
         <w:rPr>
@@ -14258,8 +13681,6 @@
           <w:szCs w:val="36"/>
         </w:rPr>
       </w:pPr>
-      <w:bookmarkStart w:id="0" w:name="_GoBack"/>
-      <w:bookmarkEnd w:id="0"/>
     </w:p>
     <w:p>
       <w:pPr>
@@ -14439,29 +13860,7 @@
           <w:szCs w:val="36"/>
           <w:lang w:eastAsia="en-US" w:bidi="ar-SA"/>
         </w:rPr>
-        <w:t xml:space="preserve">rÉiÉç   </w:t>
-      </w:r>
-      <w:proofErr w:type="gramStart"/>
-      <w:r>
-        <w:rPr>
-          <w:rFonts w:ascii="BRH Devanagari Extra" w:eastAsiaTheme="minorHAnsi" w:hAnsi="BRH Devanagari Extra" w:cs="BRH Devanagari Extra"/>
-          <w:color w:val="000000"/>
-          <w:sz w:val="36"/>
-          <w:szCs w:val="36"/>
-          <w:lang w:eastAsia="en-US" w:bidi="ar-SA"/>
-        </w:rPr>
-        <w:t>uÉýÈ  uÉýÈ</w:t>
-      </w:r>
-      <w:proofErr w:type="gramEnd"/>
-      <w:r>
-        <w:rPr>
-          <w:rFonts w:ascii="BRH Devanagari Extra" w:eastAsiaTheme="minorHAnsi" w:hAnsi="BRH Devanagari Extra" w:cs="BRH Devanagari Extra"/>
-          <w:color w:val="000000"/>
-          <w:sz w:val="36"/>
-          <w:szCs w:val="36"/>
-          <w:lang w:eastAsia="en-US" w:bidi="ar-SA"/>
-        </w:rPr>
-        <w:t xml:space="preserve"> rÉiÉç  rÉiÉç   uÉýÈ uÉýrÉqÉç uÉýrÉqÉç  uÉýÈ rÉiÉç   rÉiÉç   uÉýÈ uÉýrÉqÉç |</w:t>
+        <w:t>rÉiÉç   uÉýÈ  uÉýÈ rÉiÉç  rÉiÉç   uÉýÈ uÉýrÉqÉç uÉýrÉqÉç  uÉýÈ rÉiÉç   rÉiÉç   uÉýÈ uÉýrÉqÉç |</w:t>
       </w:r>
       <w:r>
         <w:rPr>
@@ -14909,23 +14308,13 @@
           <w:szCs w:val="36"/>
         </w:rPr>
       </w:pPr>
-      <w:proofErr w:type="gramStart"/>
-      <w:r>
-        <w:rPr>
-          <w:rFonts w:ascii="BRH Devanagari Extra" w:hAnsi="BRH Devanagari Extra" w:cs="BRH Devanagari Extra"/>
-          <w:sz w:val="36"/>
-          <w:szCs w:val="36"/>
-        </w:rPr>
-        <w:t>qÉÉæþ,-</w:t>
-      </w:r>
-      <w:proofErr w:type="gramEnd"/>
-      <w:r>
-        <w:rPr>
-          <w:rFonts w:ascii="BRH Devanagari Extra" w:hAnsi="BRH Devanagari Extra" w:cs="BRH Devanagari Extra"/>
-          <w:sz w:val="36"/>
-          <w:szCs w:val="36"/>
-        </w:rPr>
-        <w:t>aÉ</w:t>
+      <w:r>
+        <w:rPr>
+          <w:rFonts w:ascii="BRH Devanagari Extra" w:hAnsi="BRH Devanagari Extra" w:cs="BRH Devanagari Extra"/>
+          <w:sz w:val="36"/>
+          <w:szCs w:val="36"/>
+        </w:rPr>
+        <w:t>qÉÉæþ,-aÉ</w:t>
       </w:r>
       <w:r>
         <w:rPr>
@@ -15333,7 +14722,7 @@
 </file>
 
 <file path=word/endnotes.xml><?xml version="1.0" encoding="utf-8"?>
-<w:endnotes xmlns:wpc="http://schemas.microsoft.com/office/word/2010/wordprocessingCanvas" xmlns:cx="http://schemas.microsoft.com/office/drawing/2014/chartex" xmlns:cx1="http://schemas.microsoft.com/office/drawing/2015/9/8/chartex" xmlns:mc="http://schemas.openxmlformats.org/markup-compatibility/2006" xmlns:o="urn:schemas-microsoft-com:office:office" xmlns:r="http://schemas.openxmlformats.org/officeDocument/2006/relationships" xmlns:m="http://schemas.openxmlformats.org/officeDocument/2006/math" xmlns:v="urn:schemas-microsoft-com:vml" xmlns:wp14="http://schemas.microsoft.com/office/word/2010/wordprocessingDrawing" xmlns:wp="http://schemas.openxmlformats.org/drawingml/2006/wordprocessingDrawing" xmlns:w10="urn:schemas-microsoft-com:office:word" xmlns:w="http://schemas.openxmlformats.org/wordprocessingml/2006/main" xmlns:w14="http://schemas.microsoft.com/office/word/2010/wordml" xmlns:w15="http://schemas.microsoft.com/office/word/2012/wordml" xmlns:w16se="http://schemas.microsoft.com/office/word/2015/wordml/symex" xmlns:wpg="http://schemas.microsoft.com/office/word/2010/wordprocessingGroup" xmlns:wpi="http://schemas.microsoft.com/office/word/2010/wordprocessingInk" xmlns:wne="http://schemas.microsoft.com/office/word/2006/wordml" xmlns:wps="http://schemas.microsoft.com/office/word/2010/wordprocessingShape" mc:Ignorable="w14 w15 w16se wp14">
+<w:endnotes xmlns:wpc="http://schemas.microsoft.com/office/word/2010/wordprocessingCanvas" xmlns:mc="http://schemas.openxmlformats.org/markup-compatibility/2006" xmlns:o="urn:schemas-microsoft-com:office:office" xmlns:r="http://schemas.openxmlformats.org/officeDocument/2006/relationships" xmlns:m="http://schemas.openxmlformats.org/officeDocument/2006/math" xmlns:v="urn:schemas-microsoft-com:vml" xmlns:wp14="http://schemas.microsoft.com/office/word/2010/wordprocessingDrawing" xmlns:wp="http://schemas.openxmlformats.org/drawingml/2006/wordprocessingDrawing" xmlns:w10="urn:schemas-microsoft-com:office:word" xmlns:w="http://schemas.openxmlformats.org/wordprocessingml/2006/main" xmlns:w14="http://schemas.microsoft.com/office/word/2010/wordml" xmlns:w15="http://schemas.microsoft.com/office/word/2012/wordml" xmlns:wpg="http://schemas.microsoft.com/office/word/2010/wordprocessingGroup" xmlns:wpi="http://schemas.microsoft.com/office/word/2010/wordprocessingInk" xmlns:wne="http://schemas.microsoft.com/office/word/2006/wordml" xmlns:wps="http://schemas.microsoft.com/office/word/2010/wordprocessingShape" mc:Ignorable="w14 w15 wp14">
   <w:endnote w:type="separator" w:id="-1">
     <w:p>
       <w:pPr>
@@ -15358,7 +14747,7 @@
 </file>
 
 <file path=word/footer1.xml><?xml version="1.0" encoding="utf-8"?>
-<w:ftr xmlns:wpc="http://schemas.microsoft.com/office/word/2010/wordprocessingCanvas" xmlns:cx="http://schemas.microsoft.com/office/drawing/2014/chartex" xmlns:cx1="http://schemas.microsoft.com/office/drawing/2015/9/8/chartex" xmlns:mc="http://schemas.openxmlformats.org/markup-compatibility/2006" xmlns:o="urn:schemas-microsoft-com:office:office" xmlns:r="http://schemas.openxmlformats.org/officeDocument/2006/relationships" xmlns:m="http://schemas.openxmlformats.org/officeDocument/2006/math" xmlns:v="urn:schemas-microsoft-com:vml" xmlns:wp14="http://schemas.microsoft.com/office/word/2010/wordprocessingDrawing" xmlns:wp="http://schemas.openxmlformats.org/drawingml/2006/wordprocessingDrawing" xmlns:w10="urn:schemas-microsoft-com:office:word" xmlns:w="http://schemas.openxmlformats.org/wordprocessingml/2006/main" xmlns:w14="http://schemas.microsoft.com/office/word/2010/wordml" xmlns:w15="http://schemas.microsoft.com/office/word/2012/wordml" xmlns:w16se="http://schemas.microsoft.com/office/word/2015/wordml/symex" xmlns:wpg="http://schemas.microsoft.com/office/word/2010/wordprocessingGroup" xmlns:wpi="http://schemas.microsoft.com/office/word/2010/wordprocessingInk" xmlns:wne="http://schemas.microsoft.com/office/word/2006/wordml" xmlns:wps="http://schemas.microsoft.com/office/word/2010/wordprocessingShape" mc:Ignorable="w14 w15 w16se wp14">
+<w:ftr xmlns:wpc="http://schemas.microsoft.com/office/word/2010/wordprocessingCanvas" xmlns:mc="http://schemas.openxmlformats.org/markup-compatibility/2006" xmlns:o="urn:schemas-microsoft-com:office:office" xmlns:r="http://schemas.openxmlformats.org/officeDocument/2006/relationships" xmlns:m="http://schemas.openxmlformats.org/officeDocument/2006/math" xmlns:v="urn:schemas-microsoft-com:vml" xmlns:wp14="http://schemas.microsoft.com/office/word/2010/wordprocessingDrawing" xmlns:wp="http://schemas.openxmlformats.org/drawingml/2006/wordprocessingDrawing" xmlns:w10="urn:schemas-microsoft-com:office:word" xmlns:w="http://schemas.openxmlformats.org/wordprocessingml/2006/main" xmlns:w14="http://schemas.microsoft.com/office/word/2010/wordml" xmlns:w15="http://schemas.microsoft.com/office/word/2012/wordml" xmlns:wpg="http://schemas.microsoft.com/office/word/2010/wordprocessingGroup" xmlns:wpi="http://schemas.microsoft.com/office/word/2010/wordprocessingInk" xmlns:wne="http://schemas.microsoft.com/office/word/2006/wordml" xmlns:wps="http://schemas.microsoft.com/office/word/2010/wordprocessingShape" mc:Ignorable="w14 w15 wp14">
   <w:p>
     <w:pPr>
       <w:pStyle w:val="Footer"/>
@@ -15371,7 +14760,7 @@
 </file>
 
 <file path=word/footnotes.xml><?xml version="1.0" encoding="utf-8"?>
-<w:footnotes xmlns:wpc="http://schemas.microsoft.com/office/word/2010/wordprocessingCanvas" xmlns:cx="http://schemas.microsoft.com/office/drawing/2014/chartex" xmlns:cx1="http://schemas.microsoft.com/office/drawing/2015/9/8/chartex" xmlns:mc="http://schemas.openxmlformats.org/markup-compatibility/2006" xmlns:o="urn:schemas-microsoft-com:office:office" xmlns:r="http://schemas.openxmlformats.org/officeDocument/2006/relationships" xmlns:m="http://schemas.openxmlformats.org/officeDocument/2006/math" xmlns:v="urn:schemas-microsoft-com:vml" xmlns:wp14="http://schemas.microsoft.com/office/word/2010/wordprocessingDrawing" xmlns:wp="http://schemas.openxmlformats.org/drawingml/2006/wordprocessingDrawing" xmlns:w10="urn:schemas-microsoft-com:office:word" xmlns:w="http://schemas.openxmlformats.org/wordprocessingml/2006/main" xmlns:w14="http://schemas.microsoft.com/office/word/2010/wordml" xmlns:w15="http://schemas.microsoft.com/office/word/2012/wordml" xmlns:w16se="http://schemas.microsoft.com/office/word/2015/wordml/symex" xmlns:wpg="http://schemas.microsoft.com/office/word/2010/wordprocessingGroup" xmlns:wpi="http://schemas.microsoft.com/office/word/2010/wordprocessingInk" xmlns:wne="http://schemas.microsoft.com/office/word/2006/wordml" xmlns:wps="http://schemas.microsoft.com/office/word/2010/wordprocessingShape" mc:Ignorable="w14 w15 w16se wp14">
+<w:footnotes xmlns:wpc="http://schemas.microsoft.com/office/word/2010/wordprocessingCanvas" xmlns:mc="http://schemas.openxmlformats.org/markup-compatibility/2006" xmlns:o="urn:schemas-microsoft-com:office:office" xmlns:r="http://schemas.openxmlformats.org/officeDocument/2006/relationships" xmlns:m="http://schemas.openxmlformats.org/officeDocument/2006/math" xmlns:v="urn:schemas-microsoft-com:vml" xmlns:wp14="http://schemas.microsoft.com/office/word/2010/wordprocessingDrawing" xmlns:wp="http://schemas.openxmlformats.org/drawingml/2006/wordprocessingDrawing" xmlns:w10="urn:schemas-microsoft-com:office:word" xmlns:w="http://schemas.openxmlformats.org/wordprocessingml/2006/main" xmlns:w14="http://schemas.microsoft.com/office/word/2010/wordml" xmlns:w15="http://schemas.microsoft.com/office/word/2012/wordml" xmlns:wpg="http://schemas.microsoft.com/office/word/2010/wordprocessingGroup" xmlns:wpi="http://schemas.microsoft.com/office/word/2010/wordprocessingInk" xmlns:wne="http://schemas.microsoft.com/office/word/2006/wordml" xmlns:wps="http://schemas.microsoft.com/office/word/2010/wordprocessingShape" mc:Ignorable="w14 w15 wp14">
   <w:footnote w:type="separator" w:id="-1">
     <w:p>
       <w:pPr>
@@ -15396,7 +14785,7 @@
 </file>
 
 <file path=word/header1.xml><?xml version="1.0" encoding="utf-8"?>
-<w:hdr xmlns:wpc="http://schemas.microsoft.com/office/word/2010/wordprocessingCanvas" xmlns:cx="http://schemas.microsoft.com/office/drawing/2014/chartex" xmlns:cx1="http://schemas.microsoft.com/office/drawing/2015/9/8/chartex" xmlns:mc="http://schemas.openxmlformats.org/markup-compatibility/2006" xmlns:o="urn:schemas-microsoft-com:office:office" xmlns:r="http://schemas.openxmlformats.org/officeDocument/2006/relationships" xmlns:m="http://schemas.openxmlformats.org/officeDocument/2006/math" xmlns:v="urn:schemas-microsoft-com:vml" xmlns:wp14="http://schemas.microsoft.com/office/word/2010/wordprocessingDrawing" xmlns:wp="http://schemas.openxmlformats.org/drawingml/2006/wordprocessingDrawing" xmlns:w10="urn:schemas-microsoft-com:office:word" xmlns:w="http://schemas.openxmlformats.org/wordprocessingml/2006/main" xmlns:w14="http://schemas.microsoft.com/office/word/2010/wordml" xmlns:w15="http://schemas.microsoft.com/office/word/2012/wordml" xmlns:w16se="http://schemas.microsoft.com/office/word/2015/wordml/symex" xmlns:wpg="http://schemas.microsoft.com/office/word/2010/wordprocessingGroup" xmlns:wpi="http://schemas.microsoft.com/office/word/2010/wordprocessingInk" xmlns:wne="http://schemas.microsoft.com/office/word/2006/wordml" xmlns:wps="http://schemas.microsoft.com/office/word/2010/wordprocessingShape" mc:Ignorable="w14 w15 w16se wp14">
+<w:hdr xmlns:wpc="http://schemas.microsoft.com/office/word/2010/wordprocessingCanvas" xmlns:mc="http://schemas.openxmlformats.org/markup-compatibility/2006" xmlns:o="urn:schemas-microsoft-com:office:office" xmlns:r="http://schemas.openxmlformats.org/officeDocument/2006/relationships" xmlns:m="http://schemas.openxmlformats.org/officeDocument/2006/math" xmlns:v="urn:schemas-microsoft-com:vml" xmlns:wp14="http://schemas.microsoft.com/office/word/2010/wordprocessingDrawing" xmlns:wp="http://schemas.openxmlformats.org/drawingml/2006/wordprocessingDrawing" xmlns:w10="urn:schemas-microsoft-com:office:word" xmlns:w="http://schemas.openxmlformats.org/wordprocessingml/2006/main" xmlns:w14="http://schemas.microsoft.com/office/word/2010/wordml" xmlns:w15="http://schemas.microsoft.com/office/word/2012/wordml" xmlns:wpg="http://schemas.microsoft.com/office/word/2010/wordprocessingGroup" xmlns:wpi="http://schemas.microsoft.com/office/word/2010/wordprocessingInk" xmlns:wne="http://schemas.microsoft.com/office/word/2006/wordml" xmlns:wps="http://schemas.microsoft.com/office/word/2010/wordprocessingShape" mc:Ignorable="w14 w15 wp14">
   <w:p>
     <w:pPr>
       <w:pStyle w:val="Header"/>
@@ -15409,8 +14798,8 @@
 </file>
 
 <file path=word/numbering.xml><?xml version="1.0" encoding="utf-8"?>
-<w:numbering xmlns:wpc="http://schemas.microsoft.com/office/word/2010/wordprocessingCanvas" xmlns:cx="http://schemas.microsoft.com/office/drawing/2014/chartex" xmlns:cx1="http://schemas.microsoft.com/office/drawing/2015/9/8/chartex" xmlns:mc="http://schemas.openxmlformats.org/markup-compatibility/2006" xmlns:o="urn:schemas-microsoft-com:office:office" xmlns:r="http://schemas.openxmlformats.org/officeDocument/2006/relationships" xmlns:m="http://schemas.openxmlformats.org/officeDocument/2006/math" xmlns:v="urn:schemas-microsoft-com:vml" xmlns:wp14="http://schemas.microsoft.com/office/word/2010/wordprocessingDrawing" xmlns:wp="http://schemas.openxmlformats.org/drawingml/2006/wordprocessingDrawing" xmlns:w10="urn:schemas-microsoft-com:office:word" xmlns:w="http://schemas.openxmlformats.org/wordprocessingml/2006/main" xmlns:w14="http://schemas.microsoft.com/office/word/2010/wordml" xmlns:w15="http://schemas.microsoft.com/office/word/2012/wordml" xmlns:w16se="http://schemas.microsoft.com/office/word/2015/wordml/symex" xmlns:wpg="http://schemas.microsoft.com/office/word/2010/wordprocessingGroup" xmlns:wpi="http://schemas.microsoft.com/office/word/2010/wordprocessingInk" xmlns:wne="http://schemas.microsoft.com/office/word/2006/wordml" xmlns:wps="http://schemas.microsoft.com/office/word/2010/wordprocessingShape" mc:Ignorable="w14 w15 w16se wp14">
-  <w:abstractNum w:abstractNumId="0" w15:restartNumberingAfterBreak="0">
+<w:numbering xmlns:wpc="http://schemas.microsoft.com/office/word/2010/wordprocessingCanvas" xmlns:mc="http://schemas.openxmlformats.org/markup-compatibility/2006" xmlns:o="urn:schemas-microsoft-com:office:office" xmlns:r="http://schemas.openxmlformats.org/officeDocument/2006/relationships" xmlns:m="http://schemas.openxmlformats.org/officeDocument/2006/math" xmlns:v="urn:schemas-microsoft-com:vml" xmlns:wp14="http://schemas.microsoft.com/office/word/2010/wordprocessingDrawing" xmlns:wp="http://schemas.openxmlformats.org/drawingml/2006/wordprocessingDrawing" xmlns:w10="urn:schemas-microsoft-com:office:word" xmlns:w="http://schemas.openxmlformats.org/wordprocessingml/2006/main" xmlns:w14="http://schemas.microsoft.com/office/word/2010/wordml" xmlns:w15="http://schemas.microsoft.com/office/word/2012/wordml" xmlns:wpg="http://schemas.microsoft.com/office/word/2010/wordprocessingGroup" xmlns:wpi="http://schemas.microsoft.com/office/word/2010/wordprocessingInk" xmlns:wne="http://schemas.microsoft.com/office/word/2006/wordml" xmlns:wps="http://schemas.microsoft.com/office/word/2010/wordprocessingShape" mc:Ignorable="w14 w15 wp14">
+  <w:abstractNum w:abstractNumId="0">
     <w:nsid w:val="0230237F"/>
     <w:multiLevelType w:val="hybridMultilevel"/>
     <w:tmpl w:val="EDEE7C1E"/>
@@ -15523,7 +14912,7 @@
       </w:rPr>
     </w:lvl>
   </w:abstractNum>
-  <w:abstractNum w:abstractNumId="1" w15:restartNumberingAfterBreak="0">
+  <w:abstractNum w:abstractNumId="1">
     <w:nsid w:val="026F0853"/>
     <w:multiLevelType w:val="hybridMultilevel"/>
     <w:tmpl w:val="57C6B088"/>
@@ -15613,7 +15002,7 @@
       </w:pPr>
     </w:lvl>
   </w:abstractNum>
-  <w:abstractNum w:abstractNumId="2" w15:restartNumberingAfterBreak="0">
+  <w:abstractNum w:abstractNumId="2">
     <w:nsid w:val="043D4A35"/>
     <w:multiLevelType w:val="hybridMultilevel"/>
     <w:tmpl w:val="3ACC1852"/>
@@ -15702,7 +15091,7 @@
       </w:pPr>
     </w:lvl>
   </w:abstractNum>
-  <w:abstractNum w:abstractNumId="3" w15:restartNumberingAfterBreak="0">
+  <w:abstractNum w:abstractNumId="3">
     <w:nsid w:val="049024BD"/>
     <w:multiLevelType w:val="hybridMultilevel"/>
     <w:tmpl w:val="37D0B3A6"/>
@@ -15792,7 +15181,7 @@
       </w:pPr>
     </w:lvl>
   </w:abstractNum>
-  <w:abstractNum w:abstractNumId="4" w15:restartNumberingAfterBreak="0">
+  <w:abstractNum w:abstractNumId="4">
     <w:nsid w:val="078704E7"/>
     <w:multiLevelType w:val="hybridMultilevel"/>
     <w:tmpl w:val="77BCFCC8"/>
@@ -15881,7 +15270,7 @@
       </w:pPr>
     </w:lvl>
   </w:abstractNum>
-  <w:abstractNum w:abstractNumId="5" w15:restartNumberingAfterBreak="0">
+  <w:abstractNum w:abstractNumId="5">
     <w:nsid w:val="083516E0"/>
     <w:multiLevelType w:val="hybridMultilevel"/>
     <w:tmpl w:val="88C2E168"/>
@@ -15995,7 +15384,7 @@
       </w:rPr>
     </w:lvl>
   </w:abstractNum>
-  <w:abstractNum w:abstractNumId="6" w15:restartNumberingAfterBreak="0">
+  <w:abstractNum w:abstractNumId="6">
     <w:nsid w:val="0B0439D0"/>
     <w:multiLevelType w:val="multilevel"/>
     <w:tmpl w:val="40090027"/>
@@ -16094,7 +15483,7 @@
       </w:pPr>
     </w:lvl>
   </w:abstractNum>
-  <w:abstractNum w:abstractNumId="7" w15:restartNumberingAfterBreak="0">
+  <w:abstractNum w:abstractNumId="7">
     <w:nsid w:val="0D6B7AE4"/>
     <w:multiLevelType w:val="hybridMultilevel"/>
     <w:tmpl w:val="9F503A9E"/>
@@ -16180,7 +15569,7 @@
       </w:pPr>
     </w:lvl>
   </w:abstractNum>
-  <w:abstractNum w:abstractNumId="8" w15:restartNumberingAfterBreak="0">
+  <w:abstractNum w:abstractNumId="8">
     <w:nsid w:val="16FC006E"/>
     <w:multiLevelType w:val="hybridMultilevel"/>
     <w:tmpl w:val="31C269DE"/>
@@ -16293,7 +15682,7 @@
       </w:rPr>
     </w:lvl>
   </w:abstractNum>
-  <w:abstractNum w:abstractNumId="9" w15:restartNumberingAfterBreak="0">
+  <w:abstractNum w:abstractNumId="9">
     <w:nsid w:val="191E4538"/>
     <w:multiLevelType w:val="hybridMultilevel"/>
     <w:tmpl w:val="94CCCDB6"/>
@@ -16383,7 +15772,7 @@
       </w:pPr>
     </w:lvl>
   </w:abstractNum>
-  <w:abstractNum w:abstractNumId="10" w15:restartNumberingAfterBreak="0">
+  <w:abstractNum w:abstractNumId="10">
     <w:nsid w:val="1EDE5EC8"/>
     <w:multiLevelType w:val="hybridMultilevel"/>
     <w:tmpl w:val="CF06BD72"/>
@@ -16473,7 +15862,7 @@
       </w:pPr>
     </w:lvl>
   </w:abstractNum>
-  <w:abstractNum w:abstractNumId="11" w15:restartNumberingAfterBreak="0">
+  <w:abstractNum w:abstractNumId="11">
     <w:nsid w:val="1EDE677E"/>
     <w:multiLevelType w:val="hybridMultilevel"/>
     <w:tmpl w:val="CE341D5C"/>
@@ -16587,7 +15976,7 @@
       </w:rPr>
     </w:lvl>
   </w:abstractNum>
-  <w:abstractNum w:abstractNumId="12" w15:restartNumberingAfterBreak="0">
+  <w:abstractNum w:abstractNumId="12">
     <w:nsid w:val="2EC62C37"/>
     <w:multiLevelType w:val="hybridMultilevel"/>
     <w:tmpl w:val="E6445678"/>
@@ -16701,7 +16090,7 @@
       </w:rPr>
     </w:lvl>
   </w:abstractNum>
-  <w:abstractNum w:abstractNumId="13" w15:restartNumberingAfterBreak="0">
+  <w:abstractNum w:abstractNumId="13">
     <w:nsid w:val="32CB606E"/>
     <w:multiLevelType w:val="hybridMultilevel"/>
     <w:tmpl w:val="C70E0458"/>
@@ -16815,7 +16204,7 @@
       </w:rPr>
     </w:lvl>
   </w:abstractNum>
-  <w:abstractNum w:abstractNumId="14" w15:restartNumberingAfterBreak="0">
+  <w:abstractNum w:abstractNumId="14">
     <w:nsid w:val="35F81E81"/>
     <w:multiLevelType w:val="hybridMultilevel"/>
     <w:tmpl w:val="134A668C"/>
@@ -16958,7 +16347,7 @@
       </w:pPr>
     </w:lvl>
   </w:abstractNum>
-  <w:abstractNum w:abstractNumId="15" w15:restartNumberingAfterBreak="0">
+  <w:abstractNum w:abstractNumId="15">
     <w:nsid w:val="379F20C8"/>
     <w:multiLevelType w:val="hybridMultilevel"/>
     <w:tmpl w:val="10B0AB8C"/>
@@ -17044,7 +16433,7 @@
       </w:pPr>
     </w:lvl>
   </w:abstractNum>
-  <w:abstractNum w:abstractNumId="16" w15:restartNumberingAfterBreak="0">
+  <w:abstractNum w:abstractNumId="16">
     <w:nsid w:val="37B13235"/>
     <w:multiLevelType w:val="hybridMultilevel"/>
     <w:tmpl w:val="9F6A33EC"/>
@@ -17158,7 +16547,7 @@
       </w:rPr>
     </w:lvl>
   </w:abstractNum>
-  <w:abstractNum w:abstractNumId="17" w15:restartNumberingAfterBreak="0">
+  <w:abstractNum w:abstractNumId="17">
     <w:nsid w:val="3EF56C8A"/>
     <w:multiLevelType w:val="hybridMultilevel"/>
     <w:tmpl w:val="8C5ACDA6"/>
@@ -17248,7 +16637,7 @@
       </w:pPr>
     </w:lvl>
   </w:abstractNum>
-  <w:abstractNum w:abstractNumId="18" w15:restartNumberingAfterBreak="0">
+  <w:abstractNum w:abstractNumId="18">
     <w:nsid w:val="43875635"/>
     <w:multiLevelType w:val="multilevel"/>
     <w:tmpl w:val="B67A1E62"/>
@@ -17367,7 +16756,7 @@
       </w:rPr>
     </w:lvl>
   </w:abstractNum>
-  <w:abstractNum w:abstractNumId="19" w15:restartNumberingAfterBreak="0">
+  <w:abstractNum w:abstractNumId="19">
     <w:nsid w:val="44873C8A"/>
     <w:multiLevelType w:val="hybridMultilevel"/>
     <w:tmpl w:val="64A204A0"/>
@@ -17480,7 +16869,7 @@
       </w:rPr>
     </w:lvl>
   </w:abstractNum>
-  <w:abstractNum w:abstractNumId="20" w15:restartNumberingAfterBreak="0">
+  <w:abstractNum w:abstractNumId="20">
     <w:nsid w:val="456D321D"/>
     <w:multiLevelType w:val="hybridMultilevel"/>
     <w:tmpl w:val="63A2D60C"/>
@@ -17593,7 +16982,7 @@
       </w:rPr>
     </w:lvl>
   </w:abstractNum>
-  <w:abstractNum w:abstractNumId="21" w15:restartNumberingAfterBreak="0">
+  <w:abstractNum w:abstractNumId="21">
     <w:nsid w:val="481337EB"/>
     <w:multiLevelType w:val="hybridMultilevel"/>
     <w:tmpl w:val="A79CB3BA"/>
@@ -17682,7 +17071,7 @@
       </w:pPr>
     </w:lvl>
   </w:abstractNum>
-  <w:abstractNum w:abstractNumId="22" w15:restartNumberingAfterBreak="0">
+  <w:abstractNum w:abstractNumId="22">
     <w:nsid w:val="4C326B19"/>
     <w:multiLevelType w:val="hybridMultilevel"/>
     <w:tmpl w:val="96E687AE"/>
@@ -17768,7 +17157,7 @@
       </w:pPr>
     </w:lvl>
   </w:abstractNum>
-  <w:abstractNum w:abstractNumId="23" w15:restartNumberingAfterBreak="0">
+  <w:abstractNum w:abstractNumId="23">
     <w:nsid w:val="4D3A6917"/>
     <w:multiLevelType w:val="hybridMultilevel"/>
     <w:tmpl w:val="C5E0C8D2"/>
@@ -17854,7 +17243,7 @@
       </w:pPr>
     </w:lvl>
   </w:abstractNum>
-  <w:abstractNum w:abstractNumId="24" w15:restartNumberingAfterBreak="0">
+  <w:abstractNum w:abstractNumId="24">
     <w:nsid w:val="57D41C22"/>
     <w:multiLevelType w:val="hybridMultilevel"/>
     <w:tmpl w:val="FD9A8B40"/>
@@ -17967,7 +17356,7 @@
       </w:rPr>
     </w:lvl>
   </w:abstractNum>
-  <w:abstractNum w:abstractNumId="25" w15:restartNumberingAfterBreak="0">
+  <w:abstractNum w:abstractNumId="25">
     <w:nsid w:val="6209304B"/>
     <w:multiLevelType w:val="hybridMultilevel"/>
     <w:tmpl w:val="C87249D4"/>
@@ -18081,7 +17470,7 @@
       </w:rPr>
     </w:lvl>
   </w:abstractNum>
-  <w:abstractNum w:abstractNumId="26" w15:restartNumberingAfterBreak="0">
+  <w:abstractNum w:abstractNumId="26">
     <w:nsid w:val="635331D9"/>
     <w:multiLevelType w:val="hybridMultilevel"/>
     <w:tmpl w:val="39C49FB6"/>
@@ -18171,7 +17560,7 @@
       </w:pPr>
     </w:lvl>
   </w:abstractNum>
-  <w:abstractNum w:abstractNumId="27" w15:restartNumberingAfterBreak="0">
+  <w:abstractNum w:abstractNumId="27">
     <w:nsid w:val="6B2C37BE"/>
     <w:multiLevelType w:val="hybridMultilevel"/>
     <w:tmpl w:val="6D66636E"/>
@@ -18260,7 +17649,7 @@
       </w:pPr>
     </w:lvl>
   </w:abstractNum>
-  <w:abstractNum w:abstractNumId="28" w15:restartNumberingAfterBreak="0">
+  <w:abstractNum w:abstractNumId="28">
     <w:nsid w:val="6C2F27AF"/>
     <w:multiLevelType w:val="hybridMultilevel"/>
     <w:tmpl w:val="9EDABB80"/>
@@ -18349,7 +17738,7 @@
       </w:pPr>
     </w:lvl>
   </w:abstractNum>
-  <w:abstractNum w:abstractNumId="29" w15:restartNumberingAfterBreak="0">
+  <w:abstractNum w:abstractNumId="29">
     <w:nsid w:val="6ED40759"/>
     <w:multiLevelType w:val="hybridMultilevel"/>
     <w:tmpl w:val="210AF9B0"/>
@@ -18439,7 +17828,7 @@
       </w:pPr>
     </w:lvl>
   </w:abstractNum>
-  <w:abstractNum w:abstractNumId="30" w15:restartNumberingAfterBreak="0">
+  <w:abstractNum w:abstractNumId="30">
     <w:nsid w:val="74716E30"/>
     <w:multiLevelType w:val="hybridMultilevel"/>
     <w:tmpl w:val="FAB20DCC"/>
@@ -18529,7 +17918,7 @@
       </w:pPr>
     </w:lvl>
   </w:abstractNum>
-  <w:abstractNum w:abstractNumId="31" w15:restartNumberingAfterBreak="0">
+  <w:abstractNum w:abstractNumId="31">
     <w:nsid w:val="75200EFE"/>
     <w:multiLevelType w:val="hybridMultilevel"/>
     <w:tmpl w:val="D1505F86"/>
@@ -18643,7 +18032,7 @@
       </w:rPr>
     </w:lvl>
   </w:abstractNum>
-  <w:abstractNum w:abstractNumId="32" w15:restartNumberingAfterBreak="0">
+  <w:abstractNum w:abstractNumId="32">
     <w:nsid w:val="76404038"/>
     <w:multiLevelType w:val="hybridMultilevel"/>
     <w:tmpl w:val="A6C41874"/>
@@ -18839,7 +18228,7 @@
 </file>
 
 <file path=word/styles.xml><?xml version="1.0" encoding="utf-8"?>
-<w:styles xmlns:mc="http://schemas.openxmlformats.org/markup-compatibility/2006" xmlns:r="http://schemas.openxmlformats.org/officeDocument/2006/relationships" xmlns:w="http://schemas.openxmlformats.org/wordprocessingml/2006/main" xmlns:w14="http://schemas.microsoft.com/office/word/2010/wordml" xmlns:w15="http://schemas.microsoft.com/office/word/2012/wordml" xmlns:w16se="http://schemas.microsoft.com/office/word/2015/wordml/symex" mc:Ignorable="w14 w15 w16se">
+<w:styles xmlns:mc="http://schemas.openxmlformats.org/markup-compatibility/2006" xmlns:r="http://schemas.openxmlformats.org/officeDocument/2006/relationships" xmlns:w="http://schemas.openxmlformats.org/wordprocessingml/2006/main" xmlns:w14="http://schemas.microsoft.com/office/word/2010/wordml" xmlns:w15="http://schemas.microsoft.com/office/word/2012/wordml" mc:Ignorable="w14 w15">
   <w:docDefaults>
     <w:rPrDefault>
       <w:rPr>

</xml_diff>